<commit_message>
Rapport TP1 et TP2
</commit_message>
<xml_diff>
--- a/train/IUT_TD_TP_2015.docx
+++ b/train/IUT_TD_TP_2015.docx
@@ -13,6 +13,7 @@
           <w:docPartUnique/>
         </w:docPartObj>
       </w:sdtPr>
+      <w:sdtEndPr/>
       <w:sdtContent>
         <w:p>
           <w:pPr>
@@ -367,6 +368,7 @@
                                   <w:dataBinding w:prefixMappings="xmlns:ns0='http://purl.org/dc/elements/1.1/' xmlns:ns1='http://schemas.openxmlformats.org/package/2006/metadata/core-properties' " w:xpath="/ns1:coreProperties[1]/ns0:creator[1]" w:storeItemID="{6C3C8BC8-F283-45AE-878A-BAB7291924A1}"/>
                                   <w:text/>
                                 </w:sdtPr>
+                                <w:sdtEndPr/>
                                 <w:sdtContent>
                                   <w:p>
                                     <w:pPr>
@@ -413,6 +415,7 @@
                                     <w:dataBinding w:prefixMappings="xmlns:ns0='http://schemas.microsoft.com/office/2006/coverPageProps' " w:xpath="/ns0:CoverPageProperties[1]/ns0:CompanyEmail[1]" w:storeItemID="{55AF091B-3C7A-41E3-B477-F2FDAA23CFDA}"/>
                                     <w:text/>
                                   </w:sdtPr>
+                                  <w:sdtEndPr/>
                                   <w:sdtContent>
                                     <w:r>
                                       <w:rPr>
@@ -477,6 +480,7 @@
                             <w:dataBinding w:prefixMappings="xmlns:ns0='http://purl.org/dc/elements/1.1/' xmlns:ns1='http://schemas.openxmlformats.org/package/2006/metadata/core-properties' " w:xpath="/ns1:coreProperties[1]/ns0:creator[1]" w:storeItemID="{6C3C8BC8-F283-45AE-878A-BAB7291924A1}"/>
                             <w:text/>
                           </w:sdtPr>
+                          <w:sdtEndPr/>
                           <w:sdtContent>
                             <w:p>
                               <w:pPr>
@@ -523,6 +527,7 @@
                               <w:dataBinding w:prefixMappings="xmlns:ns0='http://schemas.microsoft.com/office/2006/coverPageProps' " w:xpath="/ns0:CoverPageProperties[1]/ns0:CompanyEmail[1]" w:storeItemID="{55AF091B-3C7A-41E3-B477-F2FDAA23CFDA}"/>
                               <w:text/>
                             </w:sdtPr>
+                            <w:sdtEndPr/>
                             <w:sdtContent>
                               <w:r>
                                 <w:rPr>
@@ -658,6 +663,7 @@
                                     <w:dataBinding w:prefixMappings="xmlns:ns0='http://purl.org/dc/elements/1.1/' xmlns:ns1='http://schemas.openxmlformats.org/package/2006/metadata/core-properties' " w:xpath="/ns1:coreProperties[1]/ns0:subject[1]" w:storeItemID="{6C3C8BC8-F283-45AE-878A-BAB7291924A1}"/>
                                     <w:text/>
                                   </w:sdtPr>
+                                  <w:sdtEndPr/>
                                   <w:sdtContent>
                                     <w:r>
                                       <w:rPr>
@@ -803,7 +809,6 @@
                                           <w:color w:val="404040" w:themeColor="text1" w:themeTint="BF"/>
                                         </w:rPr>
                                       </w:pPr>
-                                      <w:proofErr w:type="spellStart"/>
                                       <w:r>
                                         <w:rPr>
                                           <w:smallCaps/>
@@ -811,7 +816,6 @@
                                         </w:rPr>
                                         <w:t>Feurte</w:t>
                                       </w:r>
-                                      <w:proofErr w:type="spellEnd"/>
                                     </w:p>
                                   </w:tc>
                                   <w:tc>
@@ -894,7 +898,6 @@
                                           <w:color w:val="404040" w:themeColor="text1" w:themeTint="BF"/>
                                         </w:rPr>
                                       </w:pPr>
-                                      <w:proofErr w:type="spellStart"/>
                                       <w:r>
                                         <w:rPr>
                                           <w:smallCaps/>
@@ -902,7 +905,6 @@
                                         </w:rPr>
                                         <w:t>uzan</w:t>
                                       </w:r>
-                                      <w:proofErr w:type="spellEnd"/>
                                     </w:p>
                                   </w:tc>
                                   <w:tc>
@@ -917,7 +919,6 @@
                                           <w:color w:val="404040" w:themeColor="text1" w:themeTint="BF"/>
                                         </w:rPr>
                                       </w:pPr>
-                                      <w:proofErr w:type="spellStart"/>
                                       <w:r>
                                         <w:rPr>
                                           <w:smallCaps/>
@@ -925,7 +926,6 @@
                                         </w:rPr>
                                         <w:t>raphael</w:t>
                                       </w:r>
-                                      <w:proofErr w:type="spellEnd"/>
                                     </w:p>
                                   </w:tc>
                                   <w:tc>
@@ -1088,6 +1088,7 @@
                               <w:dataBinding w:prefixMappings="xmlns:ns0='http://purl.org/dc/elements/1.1/' xmlns:ns1='http://schemas.openxmlformats.org/package/2006/metadata/core-properties' " w:xpath="/ns1:coreProperties[1]/ns0:subject[1]" w:storeItemID="{6C3C8BC8-F283-45AE-878A-BAB7291924A1}"/>
                               <w:text/>
                             </w:sdtPr>
+                            <w:sdtEndPr/>
                             <w:sdtContent>
                               <w:r>
                                 <w:rPr>
@@ -1233,7 +1234,6 @@
                                     <w:color w:val="404040" w:themeColor="text1" w:themeTint="BF"/>
                                   </w:rPr>
                                 </w:pPr>
-                                <w:proofErr w:type="spellStart"/>
                                 <w:r>
                                   <w:rPr>
                                     <w:smallCaps/>
@@ -1241,7 +1241,6 @@
                                   </w:rPr>
                                   <w:t>Feurte</w:t>
                                 </w:r>
-                                <w:proofErr w:type="spellEnd"/>
                               </w:p>
                             </w:tc>
                             <w:tc>
@@ -1324,7 +1323,6 @@
                                     <w:color w:val="404040" w:themeColor="text1" w:themeTint="BF"/>
                                   </w:rPr>
                                 </w:pPr>
-                                <w:proofErr w:type="spellStart"/>
                                 <w:r>
                                   <w:rPr>
                                     <w:smallCaps/>
@@ -1332,7 +1330,6 @@
                                   </w:rPr>
                                   <w:t>uzan</w:t>
                                 </w:r>
-                                <w:proofErr w:type="spellEnd"/>
                               </w:p>
                             </w:tc>
                             <w:tc>
@@ -1347,7 +1344,6 @@
                                     <w:color w:val="404040" w:themeColor="text1" w:themeTint="BF"/>
                                   </w:rPr>
                                 </w:pPr>
-                                <w:proofErr w:type="spellStart"/>
                                 <w:r>
                                   <w:rPr>
                                     <w:smallCaps/>
@@ -1355,7 +1351,6 @@
                                   </w:rPr>
                                   <w:t>raphael</w:t>
                                 </w:r>
-                                <w:proofErr w:type="spellEnd"/>
                               </w:p>
                             </w:tc>
                             <w:tc>
@@ -5948,17 +5943,8 @@
                 <w:smallCaps/>
                 <w:color w:val="404040" w:themeColor="text1" w:themeTint="BF"/>
               </w:rPr>
-              <w:t>td /</w:t>
+              <w:t>td /tp</w:t>
             </w:r>
-            <w:proofErr w:type="spellStart"/>
-            <w:r>
-              <w:rPr>
-                <w:smallCaps/>
-                <w:color w:val="404040" w:themeColor="text1" w:themeTint="BF"/>
-              </w:rPr>
-              <w:t>tp</w:t>
-            </w:r>
-            <w:proofErr w:type="spellEnd"/>
           </w:p>
         </w:tc>
         <w:tc>
@@ -6027,17 +6013,8 @@
                 <w:smallCaps/>
                 <w:color w:val="404040" w:themeColor="text1" w:themeTint="BF"/>
               </w:rPr>
-              <w:t xml:space="preserve">0 - </w:t>
+              <w:t>0 - Github</w:t>
             </w:r>
-            <w:proofErr w:type="spellStart"/>
-            <w:r>
-              <w:rPr>
-                <w:smallCaps/>
-                <w:color w:val="404040" w:themeColor="text1" w:themeTint="BF"/>
-              </w:rPr>
-              <w:t>Github</w:t>
-            </w:r>
-            <w:proofErr w:type="spellEnd"/>
           </w:p>
         </w:tc>
         <w:tc>
@@ -6539,14 +6516,12 @@
       <w:r>
         <w:t xml:space="preserve"> de créer un compte </w:t>
       </w:r>
-      <w:proofErr w:type="spellStart"/>
       <w:r>
         <w:rPr>
           <w:b/>
         </w:rPr>
         <w:t>GitHub</w:t>
       </w:r>
-      <w:proofErr w:type="spellEnd"/>
       <w:r>
         <w:t xml:space="preserve"> (</w:t>
       </w:r>
@@ -6603,14 +6578,12 @@
       <w:r>
         <w:t xml:space="preserve">La documentation de </w:t>
       </w:r>
-      <w:proofErr w:type="spellStart"/>
       <w:r>
         <w:rPr>
           <w:b/>
         </w:rPr>
         <w:t>GitHub</w:t>
       </w:r>
-      <w:proofErr w:type="spellEnd"/>
       <w:r>
         <w:t xml:space="preserve"> est disponible sur </w:t>
       </w:r>
@@ -6670,14 +6643,12 @@
       <w:r>
         <w:t xml:space="preserve"> et </w:t>
       </w:r>
-      <w:proofErr w:type="spellStart"/>
       <w:r>
         <w:rPr>
           <w:i/>
         </w:rPr>
         <w:t>versionné</w:t>
       </w:r>
-      <w:proofErr w:type="spellEnd"/>
       <w:r>
         <w:t xml:space="preserve"> au même titre que vos travaux.</w:t>
       </w:r>
@@ -6696,7 +6667,6 @@
       <w:r>
         <w:t>La hiérarchie de dossiers (</w:t>
       </w:r>
-      <w:proofErr w:type="spellStart"/>
       <w:r>
         <w:rPr>
           <w:i/>
@@ -6709,7 +6679,6 @@
         </w:rPr>
         <w:t>es</w:t>
       </w:r>
-      <w:proofErr w:type="spellEnd"/>
       <w:r>
         <w:t>) devra être la suivante</w:t>
       </w:r>
@@ -6722,14 +6691,12 @@
       <w:r>
         <w:t xml:space="preserve"> cette hiérarchie, il suffira de </w:t>
       </w:r>
-      <w:proofErr w:type="spellStart"/>
       <w:r>
         <w:rPr>
           <w:i/>
         </w:rPr>
         <w:t>versionner</w:t>
       </w:r>
-      <w:proofErr w:type="spellEnd"/>
       <w:r>
         <w:rPr>
           <w:i/>
@@ -6935,7 +6902,6 @@
           </mc:Fallback>
         </mc:AlternateContent>
       </w:r>
-      <w:proofErr w:type="spellStart"/>
       <w:r>
         <w:rPr>
           <w:b/>
@@ -6943,17 +6909,7 @@
           <w:sz w:val="24"/>
           <w:szCs w:val="24"/>
         </w:rPr>
-        <w:t>Workspace</w:t>
-      </w:r>
-      <w:proofErr w:type="spellEnd"/>
-      <w:r>
-        <w:rPr>
-          <w:b/>
-          <w:i/>
-          <w:sz w:val="24"/>
-          <w:szCs w:val="24"/>
-        </w:rPr>
-        <w:t xml:space="preserve"> Eclipse</w:t>
+        <w:t>Workspace Eclipse</w:t>
       </w:r>
     </w:p>
     <w:p>
@@ -7106,7 +7062,6 @@
       <w:r>
         <w:t xml:space="preserve"> en </w:t>
       </w:r>
-      <w:proofErr w:type="spellStart"/>
       <w:r>
         <w:rPr>
           <w:b/>
@@ -7114,7 +7069,6 @@
         </w:rPr>
         <w:t>JavaDoc</w:t>
       </w:r>
-      <w:proofErr w:type="spellEnd"/>
       <w:r>
         <w:t xml:space="preserve"> et </w:t>
       </w:r>
@@ -7260,7 +7214,6 @@
       <w:r>
         <w:t xml:space="preserve">Tous les TP sont basés sur le même code : chaque TP est donc une amélioration du TP précédent. Sur votre compte </w:t>
       </w:r>
-      <w:proofErr w:type="spellStart"/>
       <w:r>
         <w:rPr>
           <w:b/>
@@ -7268,7 +7221,6 @@
         </w:rPr>
         <w:t>GitHub</w:t>
       </w:r>
-      <w:proofErr w:type="spellEnd"/>
       <w:r>
         <w:t>, il sera inutile de faire un dossier par TP, vous compléterez l’existant</w:t>
       </w:r>
@@ -7378,7 +7330,6 @@
       <w:r>
         <w:t xml:space="preserve"> </w:t>
       </w:r>
-      <w:proofErr w:type="spellStart"/>
       <w:r>
         <w:rPr>
           <w:b/>
@@ -7386,7 +7337,6 @@
         </w:rPr>
         <w:t>edu.iut.app</w:t>
       </w:r>
-      <w:proofErr w:type="spellEnd"/>
       <w:r>
         <w:rPr>
           <w:b/>
@@ -7400,7 +7350,6 @@
       <w:r>
         <w:t xml:space="preserve"> </w:t>
       </w:r>
-      <w:proofErr w:type="spellStart"/>
       <w:r>
         <w:rPr>
           <w:b/>
@@ -7415,7 +7364,6 @@
         </w:rPr>
         <w:t>gui.listeners</w:t>
       </w:r>
-      <w:proofErr w:type="spellEnd"/>
     </w:p>
     <w:p>
       <w:pPr>
@@ -7440,7 +7388,6 @@
       <w:r>
         <w:t xml:space="preserve">interface </w:t>
       </w:r>
-      <w:proofErr w:type="spellStart"/>
       <w:r>
         <w:rPr>
           <w:b/>
@@ -7448,66 +7395,22 @@
         </w:rPr>
         <w:t>IApplicationLogListener</w:t>
       </w:r>
-      <w:proofErr w:type="spellEnd"/>
       <w:r>
         <w:t xml:space="preserve"> ayant une méthode </w:t>
       </w:r>
-      <w:proofErr w:type="spellStart"/>
       <w:r>
         <w:rPr>
           <w:b/>
           <w:i/>
         </w:rPr>
-        <w:t>void</w:t>
-      </w:r>
-      <w:proofErr w:type="spellEnd"/>
+        <w:t>void newMessage(</w:t>
+      </w:r>
       <w:r>
         <w:rPr>
           <w:b/>
           <w:i/>
         </w:rPr>
-        <w:t xml:space="preserve"> </w:t>
-      </w:r>
-      <w:proofErr w:type="spellStart"/>
-      <w:proofErr w:type="gramStart"/>
-      <w:r>
-        <w:rPr>
-          <w:b/>
-          <w:i/>
-        </w:rPr>
-        <w:t>newMessage</w:t>
-      </w:r>
-      <w:proofErr w:type="spellEnd"/>
-      <w:r>
-        <w:rPr>
-          <w:b/>
-          <w:i/>
-        </w:rPr>
-        <w:t>(</w:t>
-      </w:r>
-      <w:proofErr w:type="gramEnd"/>
-      <w:r>
-        <w:rPr>
-          <w:b/>
-          <w:i/>
-        </w:rPr>
-        <w:t xml:space="preserve">String </w:t>
-      </w:r>
-      <w:proofErr w:type="spellStart"/>
-      <w:r>
-        <w:rPr>
-          <w:b/>
-          <w:i/>
-        </w:rPr>
-        <w:t>level</w:t>
-      </w:r>
-      <w:proofErr w:type="spellEnd"/>
-      <w:r>
-        <w:rPr>
-          <w:b/>
-          <w:i/>
-        </w:rPr>
-        <w:t xml:space="preserve">, </w:t>
+        <w:t xml:space="preserve">String level, </w:t>
       </w:r>
       <w:r>
         <w:rPr>
@@ -7531,7 +7434,6 @@
       <w:r>
         <w:t xml:space="preserve"> une interface </w:t>
       </w:r>
-      <w:proofErr w:type="spellStart"/>
       <w:r>
         <w:rPr>
           <w:b/>
@@ -7539,7 +7441,6 @@
         </w:rPr>
         <w:t>IApplicationLog</w:t>
       </w:r>
-      <w:proofErr w:type="spellEnd"/>
       <w:r>
         <w:t xml:space="preserve"> ayant </w:t>
       </w:r>
@@ -7562,46 +7463,12 @@
           <w:i/>
         </w:rPr>
       </w:pPr>
-      <w:proofErr w:type="spellStart"/>
       <w:r>
         <w:rPr>
           <w:b/>
           <w:i/>
         </w:rPr>
-        <w:t>void</w:t>
-      </w:r>
-      <w:proofErr w:type="spellEnd"/>
-      <w:r>
-        <w:rPr>
-          <w:b/>
-          <w:i/>
-        </w:rPr>
-        <w:t xml:space="preserve"> </w:t>
-      </w:r>
-      <w:proofErr w:type="spellStart"/>
-      <w:proofErr w:type="gramStart"/>
-      <w:r>
-        <w:rPr>
-          <w:b/>
-          <w:i/>
-        </w:rPr>
-        <w:t>setMessage</w:t>
-      </w:r>
-      <w:proofErr w:type="spellEnd"/>
-      <w:r>
-        <w:rPr>
-          <w:b/>
-          <w:i/>
-        </w:rPr>
-        <w:t>(</w:t>
-      </w:r>
-      <w:proofErr w:type="gramEnd"/>
-      <w:r>
-        <w:rPr>
-          <w:b/>
-          <w:i/>
-        </w:rPr>
-        <w:t>String message)</w:t>
+        <w:t>void setMessage(String message)</w:t>
       </w:r>
     </w:p>
     <w:p>
@@ -7617,26 +7484,8 @@
           <w:b/>
           <w:i/>
         </w:rPr>
-        <w:t xml:space="preserve">String </w:t>
-      </w:r>
-      <w:proofErr w:type="spellStart"/>
-      <w:proofErr w:type="gramStart"/>
-      <w:r>
-        <w:rPr>
-          <w:b/>
-          <w:i/>
-        </w:rPr>
-        <w:t>getMessage</w:t>
-      </w:r>
-      <w:proofErr w:type="spellEnd"/>
-      <w:r>
-        <w:rPr>
-          <w:b/>
-          <w:i/>
-        </w:rPr>
-        <w:t>()</w:t>
-      </w:r>
-      <w:proofErr w:type="gramEnd"/>
+        <w:t>String getMessage()</w:t>
+      </w:r>
     </w:p>
     <w:p>
       <w:pPr>
@@ -7646,71 +7495,12 @@
           <w:numId w:val="11"/>
         </w:numPr>
       </w:pPr>
-      <w:proofErr w:type="spellStart"/>
       <w:r>
         <w:rPr>
           <w:b/>
           <w:i/>
         </w:rPr>
-        <w:t>void</w:t>
-      </w:r>
-      <w:proofErr w:type="spellEnd"/>
-      <w:r>
-        <w:rPr>
-          <w:b/>
-          <w:i/>
-        </w:rPr>
-        <w:t xml:space="preserve"> </w:t>
-      </w:r>
-      <w:proofErr w:type="spellStart"/>
-      <w:proofErr w:type="gramStart"/>
-      <w:r>
-        <w:rPr>
-          <w:b/>
-          <w:i/>
-        </w:rPr>
-        <w:t>addListener</w:t>
-      </w:r>
-      <w:proofErr w:type="spellEnd"/>
-      <w:r>
-        <w:rPr>
-          <w:b/>
-          <w:i/>
-        </w:rPr>
-        <w:t>(</w:t>
-      </w:r>
-      <w:proofErr w:type="spellStart"/>
-      <w:proofErr w:type="gramEnd"/>
-      <w:r>
-        <w:rPr>
-          <w:b/>
-          <w:i/>
-        </w:rPr>
-        <w:t>IApplicationLogListener</w:t>
-      </w:r>
-      <w:proofErr w:type="spellEnd"/>
-      <w:r>
-        <w:rPr>
-          <w:b/>
-          <w:i/>
-        </w:rPr>
-        <w:t xml:space="preserve"> </w:t>
-      </w:r>
-      <w:proofErr w:type="spellStart"/>
-      <w:r>
-        <w:rPr>
-          <w:b/>
-          <w:i/>
-        </w:rPr>
-        <w:t>listener</w:t>
-      </w:r>
-      <w:proofErr w:type="spellEnd"/>
-      <w:r>
-        <w:rPr>
-          <w:b/>
-          <w:i/>
-        </w:rPr>
-        <w:t>)</w:t>
+        <w:t>void addListener(IApplicationLogListener listener)</w:t>
       </w:r>
     </w:p>
     <w:p>
@@ -7721,46 +7511,12 @@
           <w:numId w:val="11"/>
         </w:numPr>
       </w:pPr>
-      <w:proofErr w:type="spellStart"/>
-      <w:proofErr w:type="gramStart"/>
       <w:r>
         <w:rPr>
           <w:b/>
           <w:i/>
         </w:rPr>
-        <w:t>IApplicationLogListener</w:t>
-      </w:r>
-      <w:proofErr w:type="spellEnd"/>
-      <w:r>
-        <w:rPr>
-          <w:b/>
-          <w:i/>
-        </w:rPr>
-        <w:t>[</w:t>
-      </w:r>
-      <w:proofErr w:type="gramEnd"/>
-      <w:r>
-        <w:rPr>
-          <w:b/>
-          <w:i/>
-        </w:rPr>
-        <w:t xml:space="preserve">] </w:t>
-      </w:r>
-      <w:proofErr w:type="spellStart"/>
-      <w:r>
-        <w:rPr>
-          <w:b/>
-          <w:i/>
-        </w:rPr>
-        <w:t>getpplicationLogListeners</w:t>
-      </w:r>
-      <w:proofErr w:type="spellEnd"/>
-      <w:r>
-        <w:rPr>
-          <w:b/>
-          <w:i/>
-        </w:rPr>
-        <w:t>() </w:t>
+        <w:t>IApplicationLogListener[] getpplicationLogListeners() </w:t>
       </w:r>
     </w:p>
     <w:p>
@@ -7789,7 +7545,6 @@
       <w:r>
         <w:t xml:space="preserve"> classe </w:t>
       </w:r>
-      <w:proofErr w:type="spellStart"/>
       <w:r>
         <w:rPr>
           <w:b/>
@@ -7804,11 +7559,9 @@
         </w:rPr>
         <w:t>ApplicationLog</w:t>
       </w:r>
-      <w:proofErr w:type="spellEnd"/>
       <w:r>
         <w:t xml:space="preserve"> implémentant l’interface </w:t>
       </w:r>
-      <w:proofErr w:type="spellStart"/>
       <w:r>
         <w:rPr>
           <w:b/>
@@ -7816,7 +7569,6 @@
         </w:rPr>
         <w:t>IApplicationLog</w:t>
       </w:r>
-      <w:proofErr w:type="spellEnd"/>
     </w:p>
     <w:p>
       <w:pPr>
@@ -7829,7 +7581,6 @@
       <w:r>
         <w:t xml:space="preserve">La méthode </w:t>
       </w:r>
-      <w:proofErr w:type="spellStart"/>
       <w:r>
         <w:rPr>
           <w:b/>
@@ -7837,7 +7588,6 @@
         </w:rPr>
         <w:t>setMessage</w:t>
       </w:r>
-      <w:proofErr w:type="spellEnd"/>
       <w:r>
         <w:t xml:space="preserve"> sera abstraite</w:t>
       </w:r>
@@ -7853,7 +7603,6 @@
       <w:r>
         <w:t xml:space="preserve">Cette classe devra contenir un tableau de </w:t>
       </w:r>
-      <w:proofErr w:type="spellStart"/>
       <w:r>
         <w:rPr>
           <w:b/>
@@ -7861,7 +7610,6 @@
         </w:rPr>
         <w:t>IApplicationLogListener</w:t>
       </w:r>
-      <w:proofErr w:type="spellEnd"/>
       <w:r>
         <w:rPr>
           <w:b/>
@@ -7896,77 +7644,36 @@
       <w:r>
         <w:t xml:space="preserve"> </w:t>
       </w:r>
-      <w:proofErr w:type="spellStart"/>
       <w:r>
         <w:rPr>
           <w:b/>
           <w:i/>
         </w:rPr>
-        <w:t>ApplicationErrorLog</w:t>
-      </w:r>
-      <w:proofErr w:type="spellEnd"/>
+        <w:t>ApplicationErrorLog, ApplicationWarningsLog, ApplicationInfoLog</w:t>
+      </w:r>
+      <w:r>
+        <w:t xml:space="preserve"> </w:t>
+      </w:r>
+      <w:r>
+        <w:t xml:space="preserve">dérivant de </w:t>
+      </w:r>
+      <w:r>
+        <w:t xml:space="preserve"> </w:t>
+      </w:r>
       <w:r>
         <w:rPr>
           <w:b/>
           <w:i/>
         </w:rPr>
-        <w:t xml:space="preserve">, </w:t>
-      </w:r>
-      <w:proofErr w:type="spellStart"/>
+        <w:t>Abstract</w:t>
+      </w:r>
       <w:r>
         <w:rPr>
           <w:b/>
           <w:i/>
         </w:rPr>
-        <w:t>ApplicationWarningsLog</w:t>
-      </w:r>
-      <w:proofErr w:type="spellEnd"/>
-      <w:r>
-        <w:rPr>
-          <w:b/>
-          <w:i/>
-        </w:rPr>
-        <w:t xml:space="preserve">, </w:t>
-      </w:r>
-      <w:proofErr w:type="spellStart"/>
-      <w:r>
-        <w:rPr>
-          <w:b/>
-          <w:i/>
-        </w:rPr>
-        <w:t>ApplicationInfoLog</w:t>
-      </w:r>
-      <w:proofErr w:type="spellEnd"/>
-      <w:r>
-        <w:t xml:space="preserve"> </w:t>
-      </w:r>
-      <w:r>
-        <w:t xml:space="preserve">dérivant </w:t>
-      </w:r>
-      <w:proofErr w:type="gramStart"/>
-      <w:r>
-        <w:t xml:space="preserve">de </w:t>
-      </w:r>
-      <w:r>
-        <w:t xml:space="preserve"> </w:t>
-      </w:r>
-      <w:proofErr w:type="spellStart"/>
-      <w:r>
-        <w:rPr>
-          <w:b/>
-          <w:i/>
-        </w:rPr>
-        <w:t>Abstract</w:t>
-      </w:r>
-      <w:r>
-        <w:rPr>
-          <w:b/>
-          <w:i/>
-        </w:rPr>
         <w:t>ApplicationLog</w:t>
       </w:r>
-      <w:proofErr w:type="spellEnd"/>
-      <w:proofErr w:type="gramEnd"/>
       <w:r>
         <w:rPr>
           <w:b/>
@@ -7984,13 +7691,8 @@
         </w:numPr>
       </w:pPr>
       <w:r>
-        <w:t xml:space="preserve">Ces classes devront contenir un tableau </w:t>
-      </w:r>
-      <w:proofErr w:type="gramStart"/>
-      <w:r>
-        <w:t xml:space="preserve">de </w:t>
-      </w:r>
-      <w:proofErr w:type="spellStart"/>
+        <w:t xml:space="preserve">Ces classes devront contenir un tableau de </w:t>
+      </w:r>
       <w:r>
         <w:rPr>
           <w:b/>
@@ -7998,8 +7700,6 @@
         </w:rPr>
         <w:t>IApplicationLogListener</w:t>
       </w:r>
-      <w:proofErr w:type="spellEnd"/>
-      <w:proofErr w:type="gramEnd"/>
       <w:r>
         <w:rPr>
           <w:b/>
@@ -8022,7 +7722,6 @@
       <w:r>
         <w:t xml:space="preserve">La méthode </w:t>
       </w:r>
-      <w:proofErr w:type="spellStart"/>
       <w:r>
         <w:rPr>
           <w:b/>
@@ -8030,11 +7729,9 @@
         </w:rPr>
         <w:t>setMessage</w:t>
       </w:r>
-      <w:proofErr w:type="spellEnd"/>
       <w:r>
         <w:t xml:space="preserve"> doit appeler la méthode </w:t>
       </w:r>
-      <w:proofErr w:type="spellStart"/>
       <w:r>
         <w:rPr>
           <w:b/>
@@ -8042,15 +7739,9 @@
         </w:rPr>
         <w:t>newMessage</w:t>
       </w:r>
-      <w:proofErr w:type="spellEnd"/>
-      <w:r>
-        <w:t xml:space="preserve"> de chaque élément du tableau </w:t>
-      </w:r>
-      <w:proofErr w:type="gramStart"/>
-      <w:r>
-        <w:t xml:space="preserve">de </w:t>
-      </w:r>
-      <w:proofErr w:type="spellStart"/>
+      <w:r>
+        <w:t xml:space="preserve"> de chaque élément du tableau de </w:t>
+      </w:r>
       <w:r>
         <w:rPr>
           <w:b/>
@@ -8058,8 +7749,6 @@
         </w:rPr>
         <w:t>IApplicationLogListener</w:t>
       </w:r>
-      <w:proofErr w:type="spellEnd"/>
-      <w:proofErr w:type="gramEnd"/>
       <w:r>
         <w:t xml:space="preserve"> et </w:t>
       </w:r>
@@ -8090,7 +7779,6 @@
       <w:r>
         <w:t xml:space="preserve"> boîte de dialogue abstraite </w:t>
       </w:r>
-      <w:proofErr w:type="spellStart"/>
       <w:r>
         <w:rPr>
           <w:b/>
@@ -8098,14 +7786,12 @@
         </w:rPr>
         <w:t>AbstractApplicationMessageDialog</w:t>
       </w:r>
-      <w:proofErr w:type="spellEnd"/>
       <w:r>
         <w:t xml:space="preserve"> </w:t>
       </w:r>
       <w:r>
         <w:t xml:space="preserve">implémentant l’interface </w:t>
       </w:r>
-      <w:proofErr w:type="spellStart"/>
       <w:r>
         <w:rPr>
           <w:b/>
@@ -8113,7 +7799,6 @@
         </w:rPr>
         <w:t>IApplicationLogListener</w:t>
       </w:r>
-      <w:proofErr w:type="spellEnd"/>
     </w:p>
     <w:p>
       <w:pPr>
@@ -8126,46 +7811,12 @@
       <w:r>
         <w:t xml:space="preserve">ajouter une méthode abstraite </w:t>
       </w:r>
-      <w:proofErr w:type="spellStart"/>
       <w:r>
         <w:rPr>
           <w:b/>
           <w:i/>
         </w:rPr>
-        <w:t>void</w:t>
-      </w:r>
-      <w:proofErr w:type="spellEnd"/>
-      <w:r>
-        <w:rPr>
-          <w:b/>
-          <w:i/>
-        </w:rPr>
-        <w:t xml:space="preserve"> </w:t>
-      </w:r>
-      <w:proofErr w:type="spellStart"/>
-      <w:proofErr w:type="gramStart"/>
-      <w:r>
-        <w:rPr>
-          <w:b/>
-          <w:i/>
-        </w:rPr>
-        <w:t>showMessage</w:t>
-      </w:r>
-      <w:proofErr w:type="spellEnd"/>
-      <w:r>
-        <w:rPr>
-          <w:b/>
-          <w:i/>
-        </w:rPr>
-        <w:t>(</w:t>
-      </w:r>
-      <w:proofErr w:type="gramEnd"/>
-      <w:r>
-        <w:rPr>
-          <w:b/>
-          <w:i/>
-        </w:rPr>
-        <w:t> )</w:t>
+        <w:t>void showMessage( )</w:t>
       </w:r>
       <w:r>
         <w:t xml:space="preserve">, cette méthode doit être accessible par les classe filles seulement. </w:t>
@@ -8182,15 +7833,13 @@
       <w:r>
         <w:t xml:space="preserve">la méthode </w:t>
       </w:r>
-      <w:proofErr w:type="spellStart"/>
       <w:r>
         <w:rPr>
           <w:b/>
           <w:i/>
         </w:rPr>
-        <w:t>void</w:t>
-      </w:r>
-      <w:proofErr w:type="spellEnd"/>
+        <w:t>void newMessage(String message)</w:t>
+      </w:r>
       <w:r>
         <w:rPr>
           <w:b/>
@@ -8198,56 +7847,15 @@
         </w:rPr>
         <w:t xml:space="preserve"> </w:t>
       </w:r>
-      <w:proofErr w:type="spellStart"/>
-      <w:proofErr w:type="gramStart"/>
+      <w:r>
+        <w:t xml:space="preserve">doit appeler la méthode </w:t>
+      </w:r>
       <w:r>
         <w:rPr>
           <w:b/>
           <w:i/>
         </w:rPr>
-        <w:t>newMessage</w:t>
-      </w:r>
-      <w:proofErr w:type="spellEnd"/>
-      <w:r>
-        <w:rPr>
-          <w:b/>
-          <w:i/>
-        </w:rPr>
-        <w:t>(</w:t>
-      </w:r>
-      <w:proofErr w:type="gramEnd"/>
-      <w:r>
-        <w:rPr>
-          <w:b/>
-          <w:i/>
-        </w:rPr>
-        <w:t>String message)</w:t>
-      </w:r>
-      <w:r>
-        <w:rPr>
-          <w:b/>
-          <w:i/>
-        </w:rPr>
-        <w:t xml:space="preserve"> </w:t>
-      </w:r>
-      <w:r>
-        <w:t xml:space="preserve">doit appeler la méthode </w:t>
-      </w:r>
-      <w:proofErr w:type="spellStart"/>
-      <w:r>
-        <w:rPr>
-          <w:b/>
-          <w:i/>
-        </w:rPr>
-        <w:t>showMessage</w:t>
-      </w:r>
-      <w:proofErr w:type="spellEnd"/>
-      <w:r>
-        <w:rPr>
-          <w:b/>
-          <w:i/>
-        </w:rPr>
-        <w:t>( )</w:t>
+        <w:t>showMessage( )</w:t>
       </w:r>
     </w:p>
     <w:p>
@@ -8268,13 +7876,8 @@
         <w:t xml:space="preserve">les </w:t>
       </w:r>
       <w:r>
-        <w:t xml:space="preserve">3 boites de dialogue dérivant </w:t>
-      </w:r>
-      <w:proofErr w:type="gramStart"/>
-      <w:r>
-        <w:t xml:space="preserve">de </w:t>
-      </w:r>
-      <w:proofErr w:type="spellStart"/>
+        <w:t xml:space="preserve">3 boites de dialogue dérivant de </w:t>
+      </w:r>
       <w:r>
         <w:rPr>
           <w:b/>
@@ -8282,8 +7885,6 @@
         </w:rPr>
         <w:t>AbstractApplicationMessageDialog</w:t>
       </w:r>
-      <w:proofErr w:type="spellEnd"/>
-      <w:proofErr w:type="gramEnd"/>
       <w:r>
         <w:rPr>
           <w:b/>
@@ -8307,8 +7908,6 @@
           <w:i/>
         </w:rPr>
       </w:pPr>
-      <w:proofErr w:type="spellStart"/>
-      <w:proofErr w:type="gramStart"/>
       <w:r>
         <w:rPr>
           <w:b/>
@@ -8321,24 +7920,15 @@
           <w:b/>
           <w:i/>
         </w:rPr>
-        <w:t>Dialog</w:t>
-      </w:r>
-      <w:proofErr w:type="spellEnd"/>
+        <w:t>Dialog </w:t>
+      </w:r>
       <w:r>
         <w:rPr>
           <w:b/>
           <w:i/>
         </w:rPr>
-        <w:t> </w:t>
-      </w:r>
-      <w:r>
-        <w:rPr>
-          <w:b/>
-          <w:i/>
-        </w:rPr>
         <w:t>,</w:t>
       </w:r>
-      <w:proofErr w:type="gramEnd"/>
       <w:r>
         <w:rPr>
           <w:b/>
@@ -8362,7 +7952,6 @@
           <w:i/>
         </w:rPr>
       </w:pPr>
-      <w:proofErr w:type="spellStart"/>
       <w:r>
         <w:rPr>
           <w:b/>
@@ -8377,7 +7966,6 @@
         </w:rPr>
         <w:t>Dialog</w:t>
       </w:r>
-      <w:proofErr w:type="spellEnd"/>
       <w:r>
         <w:t>, affichant un avertissement</w:t>
       </w:r>
@@ -8394,7 +7982,6 @@
           <w:i/>
         </w:rPr>
       </w:pPr>
-      <w:proofErr w:type="spellStart"/>
       <w:r>
         <w:rPr>
           <w:b/>
@@ -8409,7 +7996,6 @@
         </w:rPr>
         <w:t>Dialog</w:t>
       </w:r>
-      <w:proofErr w:type="spellEnd"/>
       <w:r>
         <w:t>, affichant un message</w:t>
       </w:r>
@@ -8442,7 +8028,6 @@
       <w:r>
         <w:t xml:space="preserve"> </w:t>
       </w:r>
-      <w:proofErr w:type="spellStart"/>
       <w:r>
         <w:rPr>
           <w:b/>
@@ -8450,7 +8035,6 @@
         </w:rPr>
         <w:t>ApplicationLogs</w:t>
       </w:r>
-      <w:proofErr w:type="spellEnd"/>
     </w:p>
     <w:p>
       <w:pPr>
@@ -8463,7 +8047,6 @@
       <w:r>
         <w:t xml:space="preserve">La classe </w:t>
       </w:r>
-      <w:proofErr w:type="spellStart"/>
       <w:r>
         <w:rPr>
           <w:b/>
@@ -8471,7 +8054,6 @@
         </w:rPr>
         <w:t>ApplicationLogs</w:t>
       </w:r>
-      <w:proofErr w:type="spellEnd"/>
       <w:r>
         <w:rPr>
           <w:b/>
@@ -8483,13 +8065,8 @@
         <w:t>doit dériver d’une Collection représentant un tableau</w:t>
       </w:r>
       <w:r>
-        <w:t xml:space="preserve"> </w:t>
-      </w:r>
-      <w:proofErr w:type="gramStart"/>
-      <w:r>
-        <w:t xml:space="preserve">de </w:t>
-      </w:r>
-      <w:proofErr w:type="spellStart"/>
+        <w:t xml:space="preserve"> de </w:t>
+      </w:r>
       <w:r>
         <w:rPr>
           <w:b/>
@@ -8497,8 +8074,6 @@
         </w:rPr>
         <w:t>IApplicationLog</w:t>
       </w:r>
-      <w:proofErr w:type="spellEnd"/>
-      <w:proofErr w:type="gramEnd"/>
     </w:p>
     <w:p>
       <w:pPr>
@@ -8533,69 +8108,26 @@
           <w:i/>
         </w:rPr>
       </w:pPr>
-      <w:proofErr w:type="spellStart"/>
       <w:r>
         <w:rPr>
           <w:b/>
           <w:i/>
         </w:rPr>
-        <w:t>ArrayList</w:t>
-      </w:r>
-      <w:proofErr w:type="spellEnd"/>
+        <w:t>ArrayList&lt;IApplication</w:t>
+      </w:r>
       <w:r>
         <w:rPr>
           <w:b/>
           <w:i/>
         </w:rPr>
-        <w:t>&lt;</w:t>
-      </w:r>
-      <w:proofErr w:type="spellStart"/>
+        <w:t>Log</w:t>
+      </w:r>
       <w:r>
         <w:rPr>
           <w:b/>
           <w:i/>
         </w:rPr>
-        <w:t>IApplication</w:t>
-      </w:r>
-      <w:r>
-        <w:rPr>
-          <w:b/>
-          <w:i/>
-        </w:rPr>
-        <w:t>Log</w:t>
-      </w:r>
-      <w:proofErr w:type="spellEnd"/>
-      <w:r>
-        <w:rPr>
-          <w:b/>
-          <w:i/>
-        </w:rPr>
-        <w:t xml:space="preserve">&gt; </w:t>
-      </w:r>
-      <w:proofErr w:type="spellStart"/>
-      <w:proofErr w:type="gramStart"/>
-      <w:r>
-        <w:rPr>
-          <w:b/>
-          <w:i/>
-        </w:rPr>
-        <w:t>getErrors</w:t>
-      </w:r>
-      <w:proofErr w:type="spellEnd"/>
-      <w:r>
-        <w:rPr>
-          <w:b/>
-          <w:i/>
-        </w:rPr>
-        <w:t>(</w:t>
-      </w:r>
-      <w:proofErr w:type="gramEnd"/>
-      <w:r>
-        <w:rPr>
-          <w:b/>
-          <w:i/>
-        </w:rPr>
-        <w:t>),</w:t>
+        <w:t>&gt; getErrors(),</w:t>
       </w:r>
     </w:p>
     <w:p>
@@ -8610,69 +8142,26 @@
           <w:i/>
         </w:rPr>
       </w:pPr>
-      <w:proofErr w:type="spellStart"/>
       <w:r>
         <w:rPr>
           <w:b/>
           <w:i/>
         </w:rPr>
-        <w:t>ArrayList</w:t>
-      </w:r>
-      <w:proofErr w:type="spellEnd"/>
+        <w:t>ArrayList&lt;IApplication</w:t>
+      </w:r>
       <w:r>
         <w:rPr>
           <w:b/>
           <w:i/>
         </w:rPr>
-        <w:t>&lt;</w:t>
-      </w:r>
-      <w:proofErr w:type="spellStart"/>
+        <w:t>Log</w:t>
+      </w:r>
       <w:r>
         <w:rPr>
           <w:b/>
           <w:i/>
         </w:rPr>
-        <w:t>IApplication</w:t>
-      </w:r>
-      <w:r>
-        <w:rPr>
-          <w:b/>
-          <w:i/>
-        </w:rPr>
-        <w:t>Log</w:t>
-      </w:r>
-      <w:proofErr w:type="spellEnd"/>
-      <w:r>
-        <w:rPr>
-          <w:b/>
-          <w:i/>
-        </w:rPr>
-        <w:t xml:space="preserve">&gt; </w:t>
-      </w:r>
-      <w:proofErr w:type="spellStart"/>
-      <w:proofErr w:type="gramStart"/>
-      <w:r>
-        <w:rPr>
-          <w:b/>
-          <w:i/>
-        </w:rPr>
-        <w:t>getWarnings</w:t>
-      </w:r>
-      <w:proofErr w:type="spellEnd"/>
-      <w:r>
-        <w:rPr>
-          <w:b/>
-          <w:i/>
-        </w:rPr>
-        <w:t>(</w:t>
-      </w:r>
-      <w:proofErr w:type="gramEnd"/>
-      <w:r>
-        <w:rPr>
-          <w:b/>
-          <w:i/>
-        </w:rPr>
-        <w:t>),</w:t>
+        <w:t>&gt; getWarnings(),</w:t>
       </w:r>
     </w:p>
     <w:p>
@@ -8687,63 +8176,27 @@
           <w:i/>
         </w:rPr>
       </w:pPr>
-      <w:proofErr w:type="spellStart"/>
       <w:r>
         <w:rPr>
           <w:b/>
           <w:i/>
         </w:rPr>
-        <w:t>ArrayList</w:t>
-      </w:r>
-      <w:proofErr w:type="spellEnd"/>
+        <w:t>ArrayList&lt;IApplication</w:t>
+      </w:r>
       <w:r>
         <w:rPr>
           <w:b/>
           <w:i/>
         </w:rPr>
-        <w:t>&lt;</w:t>
-      </w:r>
-      <w:proofErr w:type="spellStart"/>
+        <w:t>Log</w:t>
+      </w:r>
       <w:r>
         <w:rPr>
           <w:b/>
           <w:i/>
         </w:rPr>
-        <w:t>IApplication</w:t>
-      </w:r>
-      <w:r>
-        <w:rPr>
-          <w:b/>
-          <w:i/>
-        </w:rPr>
-        <w:t>Log</w:t>
-      </w:r>
-      <w:proofErr w:type="spellEnd"/>
-      <w:r>
-        <w:rPr>
-          <w:b/>
-          <w:i/>
-        </w:rPr>
-        <w:t xml:space="preserve">&gt; </w:t>
-      </w:r>
-      <w:proofErr w:type="spellStart"/>
-      <w:proofErr w:type="gramStart"/>
-      <w:r>
-        <w:rPr>
-          <w:b/>
-          <w:i/>
-        </w:rPr>
-        <w:t>getInfos</w:t>
-      </w:r>
-      <w:proofErr w:type="spellEnd"/>
-      <w:r>
-        <w:rPr>
-          <w:b/>
-          <w:i/>
-        </w:rPr>
-        <w:t>()</w:t>
-      </w:r>
-      <w:proofErr w:type="gramEnd"/>
+        <w:t>&gt; getInfos()</w:t>
+      </w:r>
     </w:p>
     <w:p/>
     <w:p>
@@ -8791,63 +8244,13 @@
       <w:r>
         <w:t xml:space="preserve">Implémenter 3 vues (Mois / Semaine / Jour) : classes </w:t>
       </w:r>
-      <w:proofErr w:type="spellStart"/>
       <w:r>
         <w:rPr>
           <w:b/>
           <w:i/>
         </w:rPr>
-        <w:t>EventPanel</w:t>
-      </w:r>
-      <w:proofErr w:type="spellEnd"/>
-      <w:r>
-        <w:rPr>
-          <w:b/>
-          <w:i/>
-        </w:rPr>
-        <w:t xml:space="preserve">, </w:t>
-      </w:r>
-      <w:proofErr w:type="spellStart"/>
-      <w:r>
-        <w:rPr>
-          <w:b/>
-          <w:i/>
-        </w:rPr>
-        <w:t>MonthPanel</w:t>
-      </w:r>
-      <w:proofErr w:type="spellEnd"/>
-      <w:r>
-        <w:rPr>
-          <w:b/>
-          <w:i/>
-        </w:rPr>
-        <w:t xml:space="preserve">, </w:t>
-      </w:r>
-      <w:proofErr w:type="spellStart"/>
-      <w:r>
-        <w:rPr>
-          <w:b/>
-          <w:i/>
-        </w:rPr>
-        <w:t>WeekPanel</w:t>
-      </w:r>
-      <w:proofErr w:type="spellEnd"/>
-      <w:r>
-        <w:rPr>
-          <w:b/>
-          <w:i/>
-        </w:rPr>
-        <w:t xml:space="preserve">, </w:t>
-      </w:r>
-      <w:proofErr w:type="spellStart"/>
-      <w:r>
-        <w:rPr>
-          <w:b/>
-          <w:i/>
-        </w:rPr>
-        <w:t>DayPanel</w:t>
-      </w:r>
-      <w:proofErr w:type="spellEnd"/>
+        <w:t>EventPanel, MonthPanel, WeekPanel, DayPanel</w:t>
+      </w:r>
     </w:p>
     <w:p>
       <w:pPr>
@@ -8860,24 +8263,15 @@
       <w:r>
         <w:t xml:space="preserve">Trouver un </w:t>
       </w:r>
-      <w:proofErr w:type="spellStart"/>
       <w:r>
         <w:rPr>
           <w:i/>
         </w:rPr>
-        <w:t>Layout</w:t>
-      </w:r>
-      <w:proofErr w:type="spellEnd"/>
-      <w:r>
-        <w:rPr>
-          <w:i/>
-        </w:rPr>
-        <w:t xml:space="preserve"> </w:t>
+        <w:t xml:space="preserve">Layout </w:t>
       </w:r>
       <w:r>
         <w:t xml:space="preserve">permettant de superposer ces trois vues : classe </w:t>
       </w:r>
-      <w:proofErr w:type="spellStart"/>
       <w:r>
         <w:rPr>
           <w:b/>
@@ -8885,7 +8279,6 @@
         </w:rPr>
         <w:t>SchedulerFrame</w:t>
       </w:r>
-      <w:proofErr w:type="spellEnd"/>
     </w:p>
     <w:p>
       <w:pPr>
@@ -8898,7 +8291,6 @@
       <w:r>
         <w:t xml:space="preserve">Créer une </w:t>
       </w:r>
-      <w:proofErr w:type="spellStart"/>
       <w:r>
         <w:rPr>
           <w:b/>
@@ -8906,7 +8298,6 @@
         </w:rPr>
         <w:t>Factory</w:t>
       </w:r>
-      <w:proofErr w:type="spellEnd"/>
       <w:r>
         <w:rPr>
           <w:b/>
@@ -8922,71 +8313,28 @@
           <w:b/>
           <w:i/>
         </w:rPr>
-        <w:t xml:space="preserve"> </w:t>
-      </w:r>
-      <w:proofErr w:type="spellStart"/>
+        <w:t xml:space="preserve"> AgendaPanelFactory</w:t>
+      </w:r>
+      <w:r>
+        <w:t>)</w:t>
+      </w:r>
       <w:r>
         <w:rPr>
           <w:b/>
           <w:i/>
         </w:rPr>
-        <w:t>AgendaPanelFactory</w:t>
-      </w:r>
-      <w:proofErr w:type="spellEnd"/>
-      <w:r>
-        <w:t>)</w:t>
+        <w:t xml:space="preserve"> </w:t>
+      </w:r>
+      <w:r>
+        <w:t xml:space="preserve">permettant de gérer les trois classes  </w:t>
       </w:r>
       <w:r>
         <w:rPr>
           <w:b/>
           <w:i/>
         </w:rPr>
-        <w:t xml:space="preserve"> </w:t>
-      </w:r>
-      <w:r>
-        <w:t xml:space="preserve">permettant de gérer les trois classes  </w:t>
-      </w:r>
-      <w:proofErr w:type="spellStart"/>
-      <w:r>
-        <w:rPr>
-          <w:b/>
-          <w:i/>
-        </w:rPr>
-        <w:t>MonthPanel</w:t>
-      </w:r>
-      <w:proofErr w:type="spellEnd"/>
-      <w:r>
-        <w:rPr>
-          <w:b/>
-          <w:i/>
-        </w:rPr>
-        <w:t xml:space="preserve">, </w:t>
-      </w:r>
-      <w:proofErr w:type="spellStart"/>
-      <w:r>
-        <w:rPr>
-          <w:b/>
-          <w:i/>
-        </w:rPr>
-        <w:t>WeekPanel</w:t>
-      </w:r>
-      <w:proofErr w:type="spellEnd"/>
-      <w:r>
-        <w:rPr>
-          <w:b/>
-          <w:i/>
-        </w:rPr>
-        <w:t xml:space="preserve">, </w:t>
-      </w:r>
-      <w:proofErr w:type="spellStart"/>
-      <w:r>
-        <w:rPr>
-          <w:b/>
-          <w:i/>
-        </w:rPr>
-        <w:t>DayPanel</w:t>
-      </w:r>
-      <w:proofErr w:type="spellEnd"/>
+        <w:t>MonthPanel, WeekPanel, DayPanel</w:t>
+      </w:r>
     </w:p>
     <w:p>
       <w:pPr>
@@ -9005,66 +8353,30 @@
       <w:r>
         <w:t xml:space="preserve">ant de gérer les vues </w:t>
       </w:r>
-      <w:proofErr w:type="spellStart"/>
       <w:r>
         <w:rPr>
           <w:b/>
           <w:i/>
         </w:rPr>
-        <w:t>MonthPanel</w:t>
-      </w:r>
-      <w:proofErr w:type="spellEnd"/>
+        <w:t>MonthPanel, WeekPanel, DayPanel</w:t>
+      </w:r>
       <w:r>
         <w:rPr>
           <w:b/>
           <w:i/>
         </w:rPr>
-        <w:t xml:space="preserve">, </w:t>
-      </w:r>
-      <w:proofErr w:type="spellStart"/>
+        <w:t xml:space="preserve"> : </w:t>
+      </w:r>
+      <w:r>
+        <w:t>en cliquant sur un bouton ‘</w:t>
+      </w:r>
       <w:r>
         <w:rPr>
           <w:b/>
           <w:i/>
         </w:rPr>
-        <w:t>WeekPanel</w:t>
-      </w:r>
-      <w:proofErr w:type="spellEnd"/>
-      <w:r>
-        <w:rPr>
-          <w:b/>
-          <w:i/>
-        </w:rPr>
-        <w:t xml:space="preserve">, </w:t>
-      </w:r>
-      <w:proofErr w:type="spellStart"/>
-      <w:r>
-        <w:rPr>
-          <w:b/>
-          <w:i/>
-        </w:rPr>
-        <w:t>DayPanel</w:t>
-      </w:r>
-      <w:proofErr w:type="spellEnd"/>
-      <w:r>
-        <w:rPr>
-          <w:b/>
-          <w:i/>
-        </w:rPr>
-        <w:t xml:space="preserve"> : </w:t>
-      </w:r>
-      <w:r>
-        <w:t>en cliquant sur un bouton ‘</w:t>
-      </w:r>
-      <w:proofErr w:type="spellStart"/>
-      <w:r>
-        <w:rPr>
-          <w:b/>
-          <w:i/>
-        </w:rPr>
         <w:t>next</w:t>
       </w:r>
-      <w:proofErr w:type="spellEnd"/>
       <w:r>
         <w:t>’ nous devons pouvoir voyager entre les vues</w:t>
       </w:r>
@@ -9092,7 +8404,6 @@
       <w:r>
         <w:t xml:space="preserve">Operateur </w:t>
       </w:r>
-      <w:proofErr w:type="spellStart"/>
       <w:r>
         <w:rPr>
           <w:b/>
@@ -9100,7 +8411,6 @@
         </w:rPr>
         <w:t>instanceof</w:t>
       </w:r>
-      <w:proofErr w:type="spellEnd"/>
     </w:p>
     <w:p>
       <w:pPr>
@@ -9116,23 +8426,13 @@
           <w:lang w:val="en-US"/>
         </w:rPr>
       </w:pPr>
-      <w:proofErr w:type="spellStart"/>
       <w:r>
         <w:rPr>
           <w:b/>
           <w:i/>
           <w:lang w:val="en-US"/>
         </w:rPr>
-        <w:t>JOptionPane</w:t>
-      </w:r>
-      <w:proofErr w:type="spellEnd"/>
-      <w:r>
-        <w:rPr>
-          <w:b/>
-          <w:i/>
-          <w:lang w:val="en-US"/>
-        </w:rPr>
-        <w:t> </w:t>
+        <w:t>JOptionPane </w:t>
       </w:r>
       <w:r>
         <w:rPr>
@@ -9208,65 +8508,63 @@
       <w:r>
         <w:t>.</w:t>
       </w:r>
-      <w:bookmarkStart w:id="13" w:name="_GoBack"/>
+    </w:p>
+    <w:p>
+      <w:pPr>
+        <w:rPr>
+          <w:noProof/>
+        </w:rPr>
+      </w:pPr>
+      <w:r>
+        <w:rPr>
+          <w:noProof/>
+        </w:rPr>
+        <w:br w:type="page"/>
+      </w:r>
+    </w:p>
+    <w:p>
+      <w:pPr>
+        <w:rPr>
+          <w:noProof/>
+        </w:rPr>
+      </w:pPr>
+    </w:p>
+    <w:p>
+      <w:pPr>
+        <w:pStyle w:val="Titre1"/>
+        <w:rPr>
+          <w:noProof/>
+        </w:rPr>
+      </w:pPr>
+      <w:bookmarkStart w:id="13" w:name="_Toc430965366"/>
+      <w:r>
+        <w:rPr>
+          <w:noProof/>
+        </w:rPr>
+        <w:t>TD/TP 2 –</w:t>
+      </w:r>
+      <w:r>
+        <w:rPr>
+          <w:noProof/>
+        </w:rPr>
+        <w:t xml:space="preserve"> Gestion des erreurs, tests &amp; bonnes pratiques</w:t>
+      </w:r>
       <w:bookmarkEnd w:id="13"/>
     </w:p>
     <w:p>
       <w:pPr>
-        <w:rPr>
-          <w:noProof/>
-        </w:rPr>
-      </w:pPr>
-      <w:r>
-        <w:rPr>
-          <w:noProof/>
-        </w:rPr>
-        <w:br w:type="page"/>
-      </w:r>
+        <w:pStyle w:val="Titre2"/>
+      </w:pPr>
     </w:p>
     <w:p>
       <w:pPr>
-        <w:rPr>
-          <w:noProof/>
-        </w:rPr>
-      </w:pPr>
-    </w:p>
-    <w:p>
-      <w:pPr>
-        <w:pStyle w:val="Titre1"/>
-        <w:rPr>
-          <w:noProof/>
-        </w:rPr>
-      </w:pPr>
-      <w:bookmarkStart w:id="14" w:name="_Toc430965366"/>
-      <w:r>
-        <w:rPr>
-          <w:noProof/>
-        </w:rPr>
-        <w:t>TD/TP 2 –</w:t>
-      </w:r>
-      <w:r>
-        <w:rPr>
-          <w:noProof/>
-        </w:rPr>
-        <w:t xml:space="preserve"> Gestion des erreurs, tests &amp; bonnes pratiques</w:t>
+        <w:pStyle w:val="Titre2"/>
+      </w:pPr>
+      <w:bookmarkStart w:id="14" w:name="_Toc430965367"/>
+      <w:r>
+        <w:t>Exercices</w:t>
       </w:r>
       <w:bookmarkEnd w:id="14"/>
-    </w:p>
-    <w:p>
-      <w:pPr>
-        <w:pStyle w:val="Titre2"/>
-      </w:pPr>
-    </w:p>
-    <w:p>
-      <w:pPr>
-        <w:pStyle w:val="Titre2"/>
-      </w:pPr>
-      <w:bookmarkStart w:id="15" w:name="_Toc430965367"/>
-      <w:r>
-        <w:t>Exercices</w:t>
-      </w:r>
-      <w:bookmarkEnd w:id="15"/>
     </w:p>
     <w:p/>
     <w:p>
@@ -9276,7 +8574,7 @@
           <w:i/>
         </w:rPr>
       </w:pPr>
-      <w:bookmarkStart w:id="16" w:name="_Toc430965368"/>
+      <w:bookmarkStart w:id="15" w:name="_Toc430965368"/>
       <w:r>
         <w:t xml:space="preserve">Exercice </w:t>
       </w:r>
@@ -9295,7 +8593,7 @@
         </w:rPr>
         <w:t>debugger</w:t>
       </w:r>
-      <w:bookmarkEnd w:id="16"/>
+      <w:bookmarkEnd w:id="15"/>
     </w:p>
     <w:p>
       <w:pPr>
@@ -9338,11 +8636,11 @@
       <w:pPr>
         <w:pStyle w:val="Titre3"/>
       </w:pPr>
-      <w:bookmarkStart w:id="17" w:name="_Toc430965369"/>
+      <w:bookmarkStart w:id="16" w:name="_Toc430965369"/>
       <w:r>
         <w:t>Exercice 2 : Internationalisation</w:t>
       </w:r>
-      <w:bookmarkEnd w:id="17"/>
+      <w:bookmarkEnd w:id="16"/>
     </w:p>
     <w:p>
       <w:pPr>
@@ -9367,7 +8665,6 @@
       <w:r>
         <w:t xml:space="preserve"> </w:t>
       </w:r>
-      <w:proofErr w:type="spellStart"/>
       <w:r>
         <w:rPr>
           <w:b/>
@@ -9375,14 +8672,13 @@
         </w:rPr>
         <w:t>edu.iut.app.ApplicationSession</w:t>
       </w:r>
-      <w:proofErr w:type="spellEnd"/>
     </w:p>
     <w:p/>
     <w:p>
       <w:pPr>
         <w:pStyle w:val="Titre3"/>
       </w:pPr>
-      <w:bookmarkStart w:id="18" w:name="_Toc430965370"/>
+      <w:bookmarkStart w:id="17" w:name="_Toc430965370"/>
       <w:r>
         <w:t xml:space="preserve">Exercice 3 : </w:t>
       </w:r>
@@ -9392,7 +8688,7 @@
       <w:r>
         <w:t xml:space="preserve"> (Exceptions)</w:t>
       </w:r>
-      <w:bookmarkEnd w:id="18"/>
+      <w:bookmarkEnd w:id="17"/>
     </w:p>
     <w:p>
       <w:pPr>
@@ -9414,7 +8710,6 @@
       <w:r>
         <w:t xml:space="preserve">exceptions : créer une classe </w:t>
       </w:r>
-      <w:proofErr w:type="spellStart"/>
       <w:r>
         <w:rPr>
           <w:b/>
@@ -9422,46 +8717,26 @@
         </w:rPr>
         <w:t>IUTException</w:t>
       </w:r>
-      <w:proofErr w:type="spellEnd"/>
       <w:r>
         <w:t xml:space="preserve"> de laquelle dériveront toutes vos futures classes d’exception. </w:t>
       </w:r>
-      <w:proofErr w:type="spellStart"/>
       <w:r>
         <w:rPr>
           <w:b/>
           <w:i/>
         </w:rPr>
-        <w:t>IUTException</w:t>
-      </w:r>
-      <w:proofErr w:type="spellEnd"/>
+        <w:t xml:space="preserve">IUTException </w:t>
+      </w:r>
+      <w:r>
+        <w:t xml:space="preserve">devra pouvoir ‘logger’ les erreurs : en vous appuyant sur la classe de Session pour initialiser le </w:t>
+      </w:r>
       <w:r>
         <w:rPr>
           <w:b/>
           <w:i/>
         </w:rPr>
-        <w:t xml:space="preserve"> </w:t>
-      </w:r>
-      <w:r>
-        <w:t>devra pouvoir ‘</w:t>
-      </w:r>
-      <w:proofErr w:type="spellStart"/>
-      <w:r>
         <w:t>logger</w:t>
       </w:r>
-      <w:proofErr w:type="spellEnd"/>
-      <w:r>
-        <w:t xml:space="preserve">’ les erreurs : en vous appuyant sur la classe de Session pour initialiser le </w:t>
-      </w:r>
-      <w:proofErr w:type="spellStart"/>
-      <w:r>
-        <w:rPr>
-          <w:b/>
-          <w:i/>
-        </w:rPr>
-        <w:t>logger</w:t>
-      </w:r>
-      <w:proofErr w:type="spellEnd"/>
       <w:r>
         <w:t>.</w:t>
       </w:r>
@@ -9481,99 +8756,59 @@
       <w:r>
         <w:t xml:space="preserve">Dans le TP1, nous avons créé les classes </w:t>
       </w:r>
-      <w:proofErr w:type="spellStart"/>
       <w:r>
         <w:rPr>
           <w:b/>
           <w:i/>
         </w:rPr>
-        <w:t>ApplicationErrorLog</w:t>
-      </w:r>
-      <w:proofErr w:type="spellEnd"/>
+        <w:t>ApplicationErrorLog, ApplicationWarningsLog, ApplicationInfoLog</w:t>
+      </w:r>
+      <w:r>
+        <w:t xml:space="preserve"> permettant une gestion avancée des erreurs utilisant des </w:t>
+      </w:r>
       <w:r>
         <w:rPr>
           <w:b/>
           <w:i/>
         </w:rPr>
-        <w:t xml:space="preserve">, </w:t>
-      </w:r>
-      <w:proofErr w:type="spellStart"/>
+        <w:t>listener</w:t>
+      </w:r>
       <w:r>
         <w:rPr>
           <w:b/>
           <w:i/>
         </w:rPr>
-        <w:t>ApplicationWarningsLog</w:t>
-      </w:r>
-      <w:proofErr w:type="spellEnd"/>
+        <w:t>s</w:t>
+      </w:r>
+      <w:r>
+        <w:t xml:space="preserve"> (permettant d’afficher des messages à l’écran). Il faudrait que ces messages soient aussi ‘</w:t>
+      </w:r>
       <w:r>
         <w:rPr>
           <w:b/>
           <w:i/>
         </w:rPr>
-        <w:t xml:space="preserve">, </w:t>
-      </w:r>
-      <w:proofErr w:type="spellStart"/>
+        <w:t>loggés</w:t>
+      </w:r>
+      <w:r>
+        <w:t>’ :</w:t>
+      </w:r>
+      <w:r>
+        <w:t xml:space="preserve"> modifier ces classes afin d’utiliser </w:t>
+      </w:r>
+      <w:r>
+        <w:t>un</w:t>
+      </w:r>
+      <w:r>
+        <w:t xml:space="preserve"> </w:t>
+      </w:r>
       <w:r>
         <w:rPr>
           <w:b/>
           <w:i/>
         </w:rPr>
-        <w:t>ApplicationInfoLog</w:t>
-      </w:r>
-      <w:proofErr w:type="spellEnd"/>
-      <w:r>
-        <w:t xml:space="preserve"> permettant une gestion avancée des erreurs utilisant des </w:t>
-      </w:r>
-      <w:proofErr w:type="spellStart"/>
-      <w:r>
-        <w:rPr>
-          <w:b/>
-          <w:i/>
-        </w:rPr>
-        <w:t>listener</w:t>
-      </w:r>
-      <w:r>
-        <w:rPr>
-          <w:b/>
-          <w:i/>
-        </w:rPr>
-        <w:t>s</w:t>
-      </w:r>
-      <w:proofErr w:type="spellEnd"/>
-      <w:r>
-        <w:t xml:space="preserve"> (permettant d’afficher des messages à l’écran). Il faudrait que ces messages soient aussi ‘</w:t>
-      </w:r>
-      <w:proofErr w:type="spellStart"/>
-      <w:r>
-        <w:rPr>
-          <w:b/>
-          <w:i/>
-        </w:rPr>
-        <w:t>loggés</w:t>
-      </w:r>
-      <w:proofErr w:type="spellEnd"/>
-      <w:r>
-        <w:t>’ :</w:t>
-      </w:r>
-      <w:r>
-        <w:t xml:space="preserve"> modifier ces classes afin d’utiliser </w:t>
-      </w:r>
-      <w:r>
-        <w:t>un</w:t>
-      </w:r>
-      <w:r>
-        <w:t xml:space="preserve"> </w:t>
-      </w:r>
-      <w:proofErr w:type="spellStart"/>
-      <w:r>
-        <w:rPr>
-          <w:b/>
-          <w:i/>
-        </w:rPr>
         <w:t>logger</w:t>
       </w:r>
-      <w:proofErr w:type="spellEnd"/>
       <w:r>
         <w:t xml:space="preserve"> initialiser dans la</w:t>
       </w:r>
@@ -9586,7 +8821,7 @@
       <w:pPr>
         <w:pStyle w:val="Titre3"/>
       </w:pPr>
-      <w:bookmarkStart w:id="19" w:name="_Toc430965371"/>
+      <w:bookmarkStart w:id="18" w:name="_Toc430965371"/>
       <w:r>
         <w:t>Exercice 4</w:t>
       </w:r>
@@ -9595,174 +8830,257 @@
       </w:r>
       <w:r>
         <w:t>GUI – Changer la langue d’une application</w:t>
+      </w:r>
+      <w:bookmarkEnd w:id="18"/>
+    </w:p>
+    <w:p>
+      <w:r>
+        <w:t xml:space="preserve">En vous appuyant sur le code d’internationalisation de la session, faite en sorte que les éléments affichés (dans l’interface) ou dans les erreurs, soient dépendant de </w:t>
+      </w:r>
+      <w:r>
+        <w:rPr>
+          <w:b/>
+          <w:i/>
+        </w:rPr>
+        <w:t>Locale</w:t>
+      </w:r>
+      <w:r>
+        <w:t xml:space="preserve"> (autrement</w:t>
+      </w:r>
+      <w:r>
+        <w:t xml:space="preserve"> dit</w:t>
+      </w:r>
+      <w:r>
+        <w:t>, l’application devra pouvoir afficher de l’anglais et du français sans avoir été recompilée).</w:t>
+      </w:r>
+    </w:p>
+    <w:p/>
+    <w:p>
+      <w:pPr>
+        <w:pStyle w:val="Titre3"/>
+      </w:pPr>
+      <w:bookmarkStart w:id="19" w:name="_Toc430965372"/>
+      <w:r>
+        <w:t>Exercice 5</w:t>
+      </w:r>
+      <w:r>
+        <w:t> : Créer sa bibliothèque &amp; construire un livrable</w:t>
       </w:r>
       <w:bookmarkEnd w:id="19"/>
     </w:p>
     <w:p>
       <w:r>
-        <w:t xml:space="preserve">En vous appuyant sur le code d’internationalisation de la session, faite en sorte que les éléments affichés (dans l’interface) ou dans les erreurs, soient dépendant de </w:t>
+        <w:t>A l’aide d’</w:t>
       </w:r>
       <w:r>
         <w:rPr>
           <w:b/>
           <w:i/>
         </w:rPr>
-        <w:t>Locale</w:t>
-      </w:r>
-      <w:r>
-        <w:t xml:space="preserve"> (autrement</w:t>
-      </w:r>
-      <w:r>
-        <w:t xml:space="preserve"> dit</w:t>
-      </w:r>
-      <w:r>
-        <w:t>, l’application devra pouvoir afficher de l’anglais et du français sans avoir été recompilée).</w:t>
+        <w:t>E</w:t>
+      </w:r>
+      <w:r>
+        <w:rPr>
+          <w:b/>
+          <w:i/>
+        </w:rPr>
+        <w:t>clipse</w:t>
+      </w:r>
+      <w:r>
+        <w:t>, créer une application (un ‘</w:t>
+      </w:r>
+      <w:r>
+        <w:rPr>
+          <w:b/>
+          <w:i/>
+        </w:rPr>
+        <w:t>.jar</w:t>
+      </w:r>
+      <w:r>
+        <w:t>’</w:t>
+      </w:r>
+      <w:r>
+        <w:t>) livrable (à vos chargés de TD par exemple)</w:t>
+      </w:r>
+    </w:p>
+    <w:p>
+      <w:pPr>
+        <w:rPr>
+          <w:b/>
+          <w:i/>
+        </w:rPr>
+      </w:pPr>
+      <w:r>
+        <w:rPr>
+          <w:b/>
+          <w:i/>
+        </w:rPr>
+        <w:t>Ce livrable devra désormais être disponible tout le temps (pour chaque TD/TP ou à chaque évolution majeur de vos codes</w:t>
+      </w:r>
+      <w:r>
+        <w:rPr>
+          <w:b/>
+          <w:i/>
+        </w:rPr>
+        <w:t>, il faudra le reconstruire</w:t>
+      </w:r>
+      <w:r>
+        <w:rPr>
+          <w:b/>
+          <w:i/>
+        </w:rPr>
+        <w:t>).</w:t>
+      </w:r>
+      <w:r>
+        <w:rPr>
+          <w:b/>
+          <w:i/>
+        </w:rPr>
+        <w:t xml:space="preserve"> Il faut</w:t>
+      </w:r>
+      <w:r>
+        <w:rPr>
+          <w:b/>
+          <w:i/>
+        </w:rPr>
+        <w:t xml:space="preserve"> donc le ‘versionner’ dans le dossier </w:t>
+      </w:r>
+      <w:r>
+        <w:rPr>
+          <w:b/>
+          <w:i/>
+          <w:u w:val="single"/>
+        </w:rPr>
+        <w:t>train</w:t>
+      </w:r>
+      <w:r>
+        <w:rPr>
+          <w:b/>
+          <w:i/>
+        </w:rPr>
+        <w:t>. Les scripts ‘run.sh’ et ‘run.bat’ permettent d’exécuter votre application.</w:t>
       </w:r>
     </w:p>
     <w:p/>
     <w:p>
       <w:pPr>
-        <w:pStyle w:val="Titre3"/>
-      </w:pPr>
-      <w:bookmarkStart w:id="20" w:name="_Toc430965372"/>
-      <w:r>
-        <w:t>Exercice 5</w:t>
-      </w:r>
-      <w:r>
-        <w:t> : Créer sa bibliothèque &amp; construire un livrable</w:t>
+        <w:pStyle w:val="Titre2"/>
+      </w:pPr>
+      <w:bookmarkStart w:id="20" w:name="_Toc430965373"/>
+      <w:r>
+        <w:t>Rapport</w:t>
       </w:r>
       <w:bookmarkEnd w:id="20"/>
-    </w:p>
-    <w:p>
-      <w:r>
-        <w:t>A l’aide d’</w:t>
-      </w:r>
-      <w:r>
-        <w:rPr>
-          <w:b/>
-          <w:i/>
-        </w:rPr>
-        <w:t>E</w:t>
-      </w:r>
-      <w:r>
-        <w:rPr>
-          <w:b/>
-          <w:i/>
-        </w:rPr>
-        <w:t>clipse</w:t>
-      </w:r>
-      <w:r>
-        <w:t>, créer une application (un ‘</w:t>
-      </w:r>
-      <w:r>
-        <w:rPr>
-          <w:b/>
-          <w:i/>
-        </w:rPr>
-        <w:t>.jar</w:t>
-      </w:r>
-      <w:r>
-        <w:t>’</w:t>
-      </w:r>
-      <w:r>
-        <w:t>) livrable (à vos chargés de TD par exemple)</w:t>
-      </w:r>
-    </w:p>
-    <w:p>
-      <w:pPr>
-        <w:rPr>
-          <w:b/>
-          <w:i/>
-        </w:rPr>
-      </w:pPr>
-      <w:r>
-        <w:rPr>
-          <w:b/>
-          <w:i/>
-        </w:rPr>
-        <w:t>Ce livrable devra désormais être disponible tout le temps (pour chaque TD/TP ou à chaque évolution majeur de vos codes</w:t>
-      </w:r>
-      <w:r>
-        <w:rPr>
-          <w:b/>
-          <w:i/>
-        </w:rPr>
-        <w:t>, il faudra le reconstruire</w:t>
-      </w:r>
-      <w:r>
-        <w:rPr>
-          <w:b/>
-          <w:i/>
-        </w:rPr>
-        <w:t>).</w:t>
-      </w:r>
-      <w:r>
-        <w:rPr>
-          <w:b/>
-          <w:i/>
-        </w:rPr>
-        <w:t xml:space="preserve"> Il faut</w:t>
-      </w:r>
-      <w:r>
-        <w:rPr>
-          <w:b/>
-          <w:i/>
-        </w:rPr>
-        <w:t xml:space="preserve"> donc le ‘</w:t>
-      </w:r>
-      <w:proofErr w:type="spellStart"/>
-      <w:r>
-        <w:rPr>
-          <w:b/>
-          <w:i/>
-        </w:rPr>
-        <w:t>versionner</w:t>
-      </w:r>
-      <w:proofErr w:type="spellEnd"/>
-      <w:r>
-        <w:rPr>
-          <w:b/>
-          <w:i/>
-        </w:rPr>
-        <w:t xml:space="preserve">’ dans le dossier </w:t>
-      </w:r>
-      <w:r>
-        <w:rPr>
-          <w:b/>
-          <w:i/>
-          <w:u w:val="single"/>
-        </w:rPr>
-        <w:t>train</w:t>
-      </w:r>
-      <w:r>
-        <w:rPr>
-          <w:b/>
-          <w:i/>
-        </w:rPr>
-        <w:t>. Les scripts ‘run.sh’ et ‘run.bat’ permettent d’exécuter votre application.</w:t>
-      </w:r>
     </w:p>
     <w:p/>
     <w:p>
       <w:pPr>
-        <w:pStyle w:val="Titre2"/>
-      </w:pPr>
-      <w:bookmarkStart w:id="21" w:name="_Toc430965373"/>
-      <w:r>
-        <w:t>Rapport</w:t>
+        <w:pStyle w:val="Titre3"/>
+      </w:pPr>
+      <w:bookmarkStart w:id="21" w:name="_Toc430965374"/>
+      <w:r>
+        <w:t>Description des travaux</w:t>
       </w:r>
       <w:bookmarkEnd w:id="21"/>
+    </w:p>
+    <w:p>
+      <w:r>
+        <w:rPr>
+          <w:rStyle w:val="5yl5"/>
+        </w:rPr>
+        <w:t>Nous avons débuggé la classe WeekPanel, il fallait remplace</w:t>
+      </w:r>
+      <w:r>
+        <w:rPr>
+          <w:rStyle w:val="5yl5"/>
+        </w:rPr>
+        <w:t>r i&lt;8 par i&lt;7</w:t>
+      </w:r>
+      <w:r>
+        <w:rPr>
+          <w:rStyle w:val="5yl5"/>
+        </w:rPr>
+        <w:t xml:space="preserve"> dans la boucle d’ajout des DayPanel (il n’y a que 7 jours dans une semaine). Ensuite nous avons géré l’internationalisation du programme</w:t>
+      </w:r>
+      <w:r>
+        <w:rPr>
+          <w:rStyle w:val="5yl5"/>
+        </w:rPr>
+        <w:t xml:space="preserve"> par le biais de la classe ApplicationSession</w:t>
+      </w:r>
+      <w:r>
+        <w:rPr>
+          <w:rStyle w:val="5yl5"/>
+        </w:rPr>
+        <w:t>, la gestion des exceptions (classe IUTException) et créé un livrable IUTScheduler.jar.</w:t>
+      </w:r>
+    </w:p>
+    <w:p>
+      <w:pPr>
+        <w:pStyle w:val="Titre3"/>
+      </w:pPr>
+      <w:bookmarkStart w:id="22" w:name="_Toc430965375"/>
+    </w:p>
+    <w:p>
+      <w:pPr>
+        <w:pStyle w:val="Titre3"/>
+      </w:pPr>
+      <w:r>
+        <w:t>Difficultés rencontrées</w:t>
+      </w:r>
+      <w:bookmarkEnd w:id="22"/>
+    </w:p>
+    <w:p>
+      <w:r>
+        <w:t>Une grande partie du travail demandé était pré-fait ou expliqué sous forme de commentaires, ainsi nous n’avons pas rencontré de difficultés durant ce TP.</w:t>
+      </w:r>
+    </w:p>
+    <w:p>
+      <w:r>
+        <w:br w:type="page"/>
+      </w:r>
+    </w:p>
+    <w:p>
+      <w:pPr>
+        <w:pStyle w:val="Titre1"/>
+        <w:rPr>
+          <w:i/>
+          <w:noProof/>
+        </w:rPr>
+      </w:pPr>
+      <w:bookmarkStart w:id="23" w:name="_Toc430965376"/>
+      <w:r>
+        <w:rPr>
+          <w:noProof/>
+        </w:rPr>
+        <w:lastRenderedPageBreak/>
+        <w:t>TD/TP 3 –</w:t>
+      </w:r>
+      <w:r>
+        <w:rPr>
+          <w:noProof/>
+        </w:rPr>
+        <w:t xml:space="preserve"> Généricité, Collections &amp; </w:t>
+      </w:r>
+      <w:r>
+        <w:rPr>
+          <w:i/>
+          <w:noProof/>
+        </w:rPr>
+        <w:t>Design patterns</w:t>
+      </w:r>
+      <w:bookmarkEnd w:id="23"/>
     </w:p>
     <w:p/>
     <w:p>
       <w:pPr>
-        <w:pStyle w:val="Titre3"/>
-      </w:pPr>
-      <w:bookmarkStart w:id="22" w:name="_Toc430965374"/>
-      <w:r>
-        <w:t>Description des travaux</w:t>
-      </w:r>
-      <w:bookmarkEnd w:id="22"/>
+        <w:pStyle w:val="Titre2"/>
+      </w:pPr>
+      <w:bookmarkStart w:id="24" w:name="_Toc430965377"/>
+      <w:r>
+        <w:t>Exercices</w:t>
+      </w:r>
+      <w:bookmarkEnd w:id="24"/>
     </w:p>
     <w:p>
       <w:pPr>
@@ -9773,85 +9091,23 @@
       <w:pPr>
         <w:pStyle w:val="Titre3"/>
       </w:pPr>
-      <w:bookmarkStart w:id="23" w:name="_Toc430965375"/>
-      <w:r>
-        <w:t>Difficultés rencontrées</w:t>
-      </w:r>
-      <w:bookmarkEnd w:id="23"/>
-    </w:p>
-    <w:p/>
-    <w:p/>
-    <w:p>
-      <w:pPr>
-        <w:pStyle w:val="Titre2"/>
-      </w:pPr>
-    </w:p>
-    <w:p/>
-    <w:p>
-      <w:r>
-        <w:br w:type="page"/>
-      </w:r>
-    </w:p>
-    <w:p>
-      <w:pPr>
-        <w:pStyle w:val="Titre1"/>
-        <w:rPr>
-          <w:i/>
-          <w:noProof/>
-        </w:rPr>
-      </w:pPr>
-      <w:bookmarkStart w:id="24" w:name="_Toc430965376"/>
-      <w:r>
-        <w:rPr>
-          <w:noProof/>
-        </w:rPr>
-        <w:lastRenderedPageBreak/>
-        <w:t>TD/TP 3 –</w:t>
-      </w:r>
-      <w:r>
-        <w:rPr>
-          <w:noProof/>
-        </w:rPr>
-        <w:t xml:space="preserve"> Généricité, Collections &amp; </w:t>
-      </w:r>
-      <w:r>
-        <w:rPr>
-          <w:i/>
-          <w:noProof/>
-        </w:rPr>
-        <w:t>Design patterns</w:t>
-      </w:r>
-      <w:bookmarkEnd w:id="24"/>
-    </w:p>
-    <w:p/>
-    <w:p>
-      <w:pPr>
-        <w:pStyle w:val="Titre2"/>
-      </w:pPr>
-      <w:bookmarkStart w:id="25" w:name="_Toc430965377"/>
-      <w:r>
-        <w:t>Exercices</w:t>
+      <w:bookmarkStart w:id="25" w:name="_Toc430965378"/>
+      <w:r>
+        <w:t>Exercice 0</w:t>
       </w:r>
       <w:bookmarkEnd w:id="25"/>
     </w:p>
     <w:p>
-      <w:pPr>
-        <w:pStyle w:val="Titre3"/>
-      </w:pPr>
-    </w:p>
-    <w:p>
-      <w:pPr>
-        <w:pStyle w:val="Titre3"/>
-      </w:pPr>
-      <w:bookmarkStart w:id="26" w:name="_Toc430965378"/>
-      <w:r>
-        <w:t>Exercice 0</w:t>
-      </w:r>
+      <w:r>
+        <w:t>Pourquoi, dans le TP</w:t>
+      </w:r>
+      <w:r>
+        <w:t>2</w:t>
+      </w:r>
+      <w:bookmarkStart w:id="26" w:name="_GoBack"/>
       <w:bookmarkEnd w:id="26"/>
-    </w:p>
-    <w:p>
-      <w:r>
-        <w:t xml:space="preserve">Pourquoi, dans le TP1, a-t-on créé un </w:t>
+      <w:r>
+        <w:t xml:space="preserve">, a-t-on créé un </w:t>
       </w:r>
       <w:r>
         <w:rPr>
@@ -9863,7 +9119,6 @@
       <w:r>
         <w:t xml:space="preserve"> (classe </w:t>
       </w:r>
-      <w:proofErr w:type="spellStart"/>
       <w:r>
         <w:rPr>
           <w:b/>
@@ -9871,7 +9126,6 @@
         </w:rPr>
         <w:t>ApplicationSession</w:t>
       </w:r>
-      <w:proofErr w:type="spellEnd"/>
       <w:r>
         <w:t>)</w:t>
       </w:r>
@@ -9955,7 +9209,6 @@
       <w:r>
         <w:t xml:space="preserve"> Ici vous devrez travailler sur la classe </w:t>
       </w:r>
-      <w:proofErr w:type="spellStart"/>
       <w:r>
         <w:rPr>
           <w:b/>
@@ -9963,7 +9216,6 @@
         </w:rPr>
         <w:t>CommandLineOption</w:t>
       </w:r>
-      <w:proofErr w:type="spellEnd"/>
       <w:r>
         <w:rPr>
           <w:b/>
@@ -9995,7 +9247,6 @@
         </w:rPr>
         <w:t xml:space="preserve"> </w:t>
       </w:r>
-      <w:proofErr w:type="spellStart"/>
       <w:r>
         <w:rPr>
           <w:b/>
@@ -10010,7 +9261,6 @@
         </w:rPr>
         <w:t>Parser</w:t>
       </w:r>
-      <w:proofErr w:type="spellEnd"/>
     </w:p>
     <w:p>
       <w:pPr>
@@ -10029,7 +9279,6 @@
       <w:r>
         <w:t xml:space="preserve"> programme principal pour utiliser votre </w:t>
       </w:r>
-      <w:proofErr w:type="spellStart"/>
       <w:r>
         <w:rPr>
           <w:b/>
@@ -10037,7 +9286,6 @@
         </w:rPr>
         <w:t>parser</w:t>
       </w:r>
-      <w:proofErr w:type="spellEnd"/>
       <w:r>
         <w:t xml:space="preserve"> d’options</w:t>
       </w:r>
@@ -10070,7 +9318,6 @@
       <w:r>
         <w:t>d’</w:t>
       </w:r>
-      <w:proofErr w:type="spellStart"/>
       <w:r>
         <w:rPr>
           <w:b/>
@@ -10086,7 +9333,6 @@
         <w:t>vent</w:t>
       </w:r>
       <w:bookmarkEnd w:id="28"/>
-      <w:proofErr w:type="spellEnd"/>
     </w:p>
     <w:p>
       <w:pPr>
@@ -10120,13 +9366,8 @@
           <w:numId w:val="25"/>
         </w:numPr>
       </w:pPr>
-      <w:proofErr w:type="spellStart"/>
-      <w:r>
-        <w:t>Classroom</w:t>
-      </w:r>
-      <w:proofErr w:type="spellEnd"/>
-      <w:r>
-        <w:t xml:space="preserve">, </w:t>
+      <w:r>
+        <w:t xml:space="preserve">Classroom, </w:t>
       </w:r>
     </w:p>
     <w:p>
@@ -10170,7 +9411,6 @@
       <w:r>
         <w:t xml:space="preserve">Créer la classe </w:t>
       </w:r>
-      <w:proofErr w:type="spellStart"/>
       <w:r>
         <w:rPr>
           <w:b/>
@@ -10185,7 +9425,6 @@
         </w:rPr>
         <w:t>Event</w:t>
       </w:r>
-      <w:proofErr w:type="spellEnd"/>
       <w:r>
         <w:t xml:space="preserve"> (cette classe doit répondre à la problématique soumise dans le projet … à vous d’en faire le </w:t>
       </w:r>
@@ -10222,7 +9461,6 @@
       <w:r>
         <w:t xml:space="preserve"> (le jury), un objet </w:t>
       </w:r>
-      <w:proofErr w:type="spellStart"/>
       <w:r>
         <w:rPr>
           <w:b/>
@@ -10230,7 +9468,6 @@
         </w:rPr>
         <w:t>Classroom</w:t>
       </w:r>
-      <w:proofErr w:type="spellEnd"/>
       <w:r>
         <w:t xml:space="preserve"> et naturellement toutes les informations ‘normales’ pour évènement.</w:t>
       </w:r>
@@ -10263,7 +9500,6 @@
       <w:r>
         <w:t>dérivant d’une collection d’</w:t>
       </w:r>
-      <w:proofErr w:type="spellStart"/>
       <w:r>
         <w:rPr>
           <w:b/>
@@ -10271,7 +9507,6 @@
         </w:rPr>
         <w:t>ExamEvent</w:t>
       </w:r>
-      <w:proofErr w:type="spellEnd"/>
       <w:r>
         <w:t xml:space="preserve"> </w:t>
       </w:r>
@@ -10309,7 +9544,6 @@
       <w:r>
         <w:t xml:space="preserve"> </w:t>
       </w:r>
-      <w:proofErr w:type="spellStart"/>
       <w:r>
         <w:rPr>
           <w:b/>
@@ -10331,7 +9565,6 @@
         </w:rPr>
         <w:t>vents</w:t>
       </w:r>
-      <w:proofErr w:type="spellEnd"/>
     </w:p>
     <w:p>
       <w:pPr>
@@ -10933,19 +10166,11 @@
       <w:bookmarkEnd w:id="31"/>
     </w:p>
     <w:p>
-      <w:proofErr w:type="spellStart"/>
       <w:r>
         <w:rPr>
           <w:b/>
         </w:rPr>
-        <w:t>Filter</w:t>
-      </w:r>
-      <w:proofErr w:type="spellEnd"/>
-      <w:r>
-        <w:rPr>
-          <w:b/>
-        </w:rPr>
-        <w:t xml:space="preserve"> Pattern</w:t>
+        <w:t>Filter Pattern</w:t>
       </w:r>
       <w:r>
         <w:t xml:space="preserve"> : </w:t>
@@ -10984,7 +10209,6 @@
           <w:lang w:val="en-US"/>
         </w:rPr>
       </w:pPr>
-      <w:proofErr w:type="gramStart"/>
       <w:r>
         <w:rPr>
           <w:b/>
@@ -10992,7 +10216,6 @@
         </w:rPr>
         <w:t>Spinner :</w:t>
       </w:r>
-      <w:proofErr w:type="gramEnd"/>
       <w:r>
         <w:rPr>
           <w:lang w:val="en-US"/>
@@ -11156,7 +10379,6 @@
       <w:r>
         <w:t xml:space="preserve">Utiliser </w:t>
       </w:r>
-      <w:proofErr w:type="spellStart"/>
       <w:r>
         <w:rPr>
           <w:b/>
@@ -11164,7 +10386,6 @@
         </w:rPr>
         <w:t>CommanLineParser</w:t>
       </w:r>
-      <w:proofErr w:type="spellEnd"/>
       <w:r>
         <w:t xml:space="preserve"> (TP3) avec l’option </w:t>
       </w:r>
@@ -11173,23 +10394,7 @@
           <w:b/>
           <w:i/>
         </w:rPr>
-        <w:t>–</w:t>
-      </w:r>
-      <w:proofErr w:type="spellStart"/>
-      <w:r>
-        <w:rPr>
-          <w:b/>
-          <w:i/>
-        </w:rPr>
-        <w:t>project</w:t>
-      </w:r>
-      <w:proofErr w:type="spellEnd"/>
-      <w:r>
-        <w:rPr>
-          <w:b/>
-          <w:i/>
-        </w:rPr>
-        <w:t>=&lt;FILE&gt;</w:t>
+        <w:t>–project=&lt;FILE&gt;</w:t>
       </w:r>
       <w:r>
         <w:t xml:space="preserve"> pour pouvoir charger un contenu d’application préalablement sauvegarder</w:t>
@@ -11233,7 +10438,6 @@
       <w:r>
         <w:t xml:space="preserve"> (il faudra donc ajouter dans la session la possibilité de </w:t>
       </w:r>
-      <w:proofErr w:type="spellStart"/>
       <w:r>
         <w:rPr>
           <w:b/>
@@ -11241,7 +10445,6 @@
         </w:rPr>
         <w:t>loggé</w:t>
       </w:r>
-      <w:proofErr w:type="spellEnd"/>
       <w:r>
         <w:t xml:space="preserve"> dans un fichier et les accesseurs fournissant le ch</w:t>
       </w:r>
@@ -11263,7 +10466,6 @@
       <w:r>
         <w:t xml:space="preserve">Utiliser </w:t>
       </w:r>
-      <w:proofErr w:type="spellStart"/>
       <w:r>
         <w:rPr>
           <w:b/>
@@ -11271,7 +10473,6 @@
         </w:rPr>
         <w:t>CommanLineParser</w:t>
       </w:r>
-      <w:proofErr w:type="spellEnd"/>
       <w:r>
         <w:t xml:space="preserve"> (TP3) avec l’option </w:t>
       </w:r>
@@ -11336,7 +10537,6 @@
       <w:r>
         <w:t xml:space="preserve">Lire et visualiser une aide HTML (vous pouvez activer le </w:t>
       </w:r>
-      <w:proofErr w:type="spellStart"/>
       <w:r>
         <w:rPr>
           <w:b/>
@@ -11344,7 +10544,6 @@
         </w:rPr>
         <w:t>menuitem</w:t>
       </w:r>
-      <w:proofErr w:type="spellEnd"/>
       <w:r>
         <w:t xml:space="preserve"> ‘help’</w:t>
       </w:r>
@@ -11366,7 +10565,6 @@
       <w:r>
         <w:t xml:space="preserve">Activer les </w:t>
       </w:r>
-      <w:proofErr w:type="spellStart"/>
       <w:r>
         <w:rPr>
           <w:b/>
@@ -11381,25 +10579,8 @@
         </w:rPr>
         <w:t>s</w:t>
       </w:r>
-      <w:proofErr w:type="spellEnd"/>
-      <w:r>
-        <w:t xml:space="preserve"> ‘</w:t>
-      </w:r>
-      <w:proofErr w:type="spellStart"/>
-      <w:r>
-        <w:t>save</w:t>
-      </w:r>
-      <w:proofErr w:type="spellEnd"/>
-      <w:r>
-        <w:t>’ et ‘</w:t>
-      </w:r>
-      <w:proofErr w:type="spellStart"/>
-      <w:r>
-        <w:t>load</w:t>
-      </w:r>
-      <w:proofErr w:type="spellEnd"/>
-      <w:r>
-        <w:t>’</w:t>
+      <w:r>
+        <w:t xml:space="preserve"> ‘save’ et ‘load’</w:t>
       </w:r>
     </w:p>
     <w:p>
@@ -11677,7 +10858,6 @@
       <w:r>
         <w:t xml:space="preserve">En utilisant le code implémenté dans le TD/TP 4 (exercice 3) écrire une </w:t>
       </w:r>
-      <w:proofErr w:type="spellStart"/>
       <w:r>
         <w:rPr>
           <w:b/>
@@ -11685,7 +10865,6 @@
         </w:rPr>
         <w:t>ShutdownHook</w:t>
       </w:r>
-      <w:proofErr w:type="spellEnd"/>
       <w:r>
         <w:t xml:space="preserve"> pour faire un système de reprise sur erreur en cas de crash</w:t>
       </w:r>
@@ -11760,7 +10939,6 @@
       <w:r>
         <w:t>Créer une ‘</w:t>
       </w:r>
-      <w:proofErr w:type="spellStart"/>
       <w:r>
         <w:rPr>
           <w:b/>
@@ -11768,7 +10946,6 @@
         </w:rPr>
         <w:t>DialogBox</w:t>
       </w:r>
-      <w:proofErr w:type="spellEnd"/>
       <w:r>
         <w:t xml:space="preserve">’ </w:t>
       </w:r>
@@ -11787,7 +10964,6 @@
       <w:r>
         <w:t xml:space="preserve"> l’</w:t>
       </w:r>
-      <w:proofErr w:type="spellStart"/>
       <w:r>
         <w:rPr>
           <w:b/>
@@ -11795,14 +10971,12 @@
         </w:rPr>
         <w:t>autosave</w:t>
       </w:r>
-      <w:proofErr w:type="spellEnd"/>
       <w:r>
         <w:t xml:space="preserve"> </w:t>
       </w:r>
       <w:r>
         <w:t>(est-ce que l’</w:t>
       </w:r>
-      <w:proofErr w:type="spellStart"/>
       <w:r>
         <w:rPr>
           <w:b/>
@@ -11810,7 +10984,6 @@
         </w:rPr>
         <w:t>autosave</w:t>
       </w:r>
-      <w:proofErr w:type="spellEnd"/>
       <w:r>
         <w:t xml:space="preserve"> est activé ? à quelle fréquence ?).</w:t>
       </w:r>
@@ -11829,7 +11002,6 @@
       <w:r>
         <w:t>Cette ‘</w:t>
       </w:r>
-      <w:proofErr w:type="spellStart"/>
       <w:r>
         <w:rPr>
           <w:b/>
@@ -11837,25 +11009,15 @@
         </w:rPr>
         <w:t>DialogBox</w:t>
       </w:r>
-      <w:proofErr w:type="spellEnd"/>
       <w:r>
         <w:t>’ devra être accessible depuis le menu (</w:t>
       </w:r>
-      <w:proofErr w:type="spellStart"/>
       <w:r>
         <w:rPr>
           <w:b/>
           <w:i/>
         </w:rPr>
-        <w:t>edit</w:t>
-      </w:r>
-      <w:proofErr w:type="spellEnd"/>
-      <w:r>
-        <w:rPr>
-          <w:b/>
-          <w:i/>
-        </w:rPr>
-        <w:t>-&gt;settings</w:t>
+        <w:t>edit-&gt;settings</w:t>
       </w:r>
       <w:r>
         <w:t>)</w:t>
@@ -12069,7 +11231,6 @@
       <w:r>
         <w:t xml:space="preserve"> et ‘</w:t>
       </w:r>
-      <w:proofErr w:type="spellStart"/>
       <w:r>
         <w:rPr>
           <w:b/>
@@ -12077,7 +11238,6 @@
         </w:rPr>
         <w:t>private</w:t>
       </w:r>
-      <w:proofErr w:type="spellEnd"/>
       <w:r>
         <w:t>’</w:t>
       </w:r>
@@ -12119,7 +11279,6 @@
       <w:r>
         <w:t xml:space="preserve">Créer une </w:t>
       </w:r>
-      <w:proofErr w:type="spellStart"/>
       <w:r>
         <w:rPr>
           <w:i/>
@@ -12130,14 +11289,7 @@
         <w:rPr>
           <w:i/>
         </w:rPr>
-        <w:t>houtbox</w:t>
-      </w:r>
-      <w:proofErr w:type="spellEnd"/>
-      <w:r>
-        <w:rPr>
-          <w:i/>
-        </w:rPr>
-        <w:t xml:space="preserve"> </w:t>
+        <w:t xml:space="preserve">houtbox </w:t>
       </w:r>
       <w:r>
         <w:t xml:space="preserve">avec une </w:t>
@@ -12167,21 +11319,12 @@
       <w:r>
         <w:t xml:space="preserve">Cette </w:t>
       </w:r>
-      <w:proofErr w:type="spellStart"/>
       <w:r>
         <w:rPr>
           <w:b/>
           <w:i/>
         </w:rPr>
-        <w:t>shoutbox</w:t>
-      </w:r>
-      <w:proofErr w:type="spellEnd"/>
-      <w:r>
-        <w:rPr>
-          <w:b/>
-          <w:i/>
-        </w:rPr>
-        <w:t xml:space="preserve"> </w:t>
+        <w:t xml:space="preserve">shoutbox </w:t>
       </w:r>
       <w:r>
         <w:t xml:space="preserve"> devra se connecter au server pour afficher les </w:t>
@@ -12225,8 +11368,6 @@
           <w:lang w:val="en-US"/>
         </w:rPr>
       </w:pPr>
-      <w:proofErr w:type="spellStart"/>
-      <w:proofErr w:type="gramStart"/>
       <w:r>
         <w:rPr>
           <w:b/>
@@ -12235,19 +11376,11 @@
         </w:rPr>
         <w:t>Shoutbox</w:t>
       </w:r>
-      <w:proofErr w:type="spellEnd"/>
       <w:r>
         <w:rPr>
           <w:lang w:val="en-US"/>
         </w:rPr>
-        <w:t> :</w:t>
-      </w:r>
-      <w:proofErr w:type="gramEnd"/>
-      <w:r>
-        <w:rPr>
-          <w:lang w:val="en-US"/>
-        </w:rPr>
-        <w:t xml:space="preserve"> </w:t>
+        <w:t xml:space="preserve"> : </w:t>
       </w:r>
       <w:hyperlink r:id="rId28" w:history="1">
         <w:r>
@@ -12370,6 +11503,7 @@
         <w:docPartUnique/>
       </w:docPartObj>
     </w:sdtPr>
+    <w:sdtEndPr/>
     <w:sdtContent>
       <w:p>
         <w:pPr>
@@ -17236,6 +16370,11 @@
       <w:bCs/>
       <w:smallCaps/>
     </w:rPr>
+  </w:style>
+  <w:style w:type="character" w:customStyle="1" w:styleId="5yl5">
+    <w:name w:val="_5yl5"/>
+    <w:basedOn w:val="Policepardfaut"/>
+    <w:rsid w:val="00817CC3"/>
   </w:style>
 </w:styles>
 </file>
@@ -20957,49 +20096,49 @@
     </dgm:pt>
   </dgm:ptLst>
   <dgm:cxnLst>
+    <dgm:cxn modelId="{32ABE36F-B84E-48F4-BC67-8F5D825C7F85}" srcId="{076B6350-4EE3-45E3-9904-173A771DF62A}" destId="{D4D9B399-9B7F-46DA-97B2-FED098F5DA6B}" srcOrd="0" destOrd="0" parTransId="{E6A38AA6-80D6-4020-A52C-B824CD5FBB0F}" sibTransId="{48A5178F-146C-4A23-8FF2-2E99B30882F8}"/>
+    <dgm:cxn modelId="{A80A4F65-7375-4E8E-9CED-0483DD45593D}" srcId="{3958656D-BDA3-48B8-B715-8A44FDE6304E}" destId="{B503AF60-5EB5-4190-8EFC-246E35833849}" srcOrd="1" destOrd="0" parTransId="{9F4AA07C-F7C0-4EE0-B444-1A0A99B21C5A}" sibTransId="{97EEA01A-8995-4136-9B0E-B8636C2DDA04}"/>
+    <dgm:cxn modelId="{96C6A9B5-7C0D-453A-8D3D-838B1E47CC7C}" srcId="{45CDA3C7-8713-4369-838A-8B5F475DA36B}" destId="{8B8178A4-03D0-4F83-88CD-9E6E781603E6}" srcOrd="0" destOrd="0" parTransId="{50BC2FEF-90AA-4887-A217-BCE929A4632A}" sibTransId="{0B865DCC-B624-40ED-970E-B677A52C4467}"/>
+    <dgm:cxn modelId="{7F4668DD-B72A-4B6A-BE0A-4454AADBBB2B}" type="presOf" srcId="{45CDA3C7-8713-4369-838A-8B5F475DA36B}" destId="{A1B1FB24-4A19-4073-B3DA-7D6FAFFD6611}" srcOrd="0" destOrd="0" presId="urn:microsoft.com/office/officeart/2005/8/layout/hierarchy2"/>
+    <dgm:cxn modelId="{FB0BEAEA-19A0-4622-804C-A8CB93F52049}" type="presOf" srcId="{B503AF60-5EB5-4190-8EFC-246E35833849}" destId="{F53448B5-447F-4F1A-81C6-1F0D19E192DD}" srcOrd="0" destOrd="0" presId="urn:microsoft.com/office/officeart/2005/8/layout/hierarchy2"/>
     <dgm:cxn modelId="{8DB5CA5A-38E3-4919-A85C-437D87CFB216}" type="presOf" srcId="{753D8466-5B43-4022-9EA6-80697AD791EF}" destId="{2938BCE4-55BC-4FA7-8B13-8D7362E71CAD}" srcOrd="0" destOrd="0" presId="urn:microsoft.com/office/officeart/2005/8/layout/hierarchy2"/>
+    <dgm:cxn modelId="{1699635D-E36F-4D39-8984-094864AEA10C}" type="presOf" srcId="{5E47499F-6F41-4F22-A420-01A675CE6103}" destId="{FB48A239-373B-4448-BD7F-C055FA9C8C48}" srcOrd="1" destOrd="0" presId="urn:microsoft.com/office/officeart/2005/8/layout/hierarchy2"/>
+    <dgm:cxn modelId="{4CE301CD-89A8-41A8-9F17-DEC7FF5575CF}" srcId="{076B6350-4EE3-45E3-9904-173A771DF62A}" destId="{5AA90255-5B35-44C4-B702-E81F223BEFD8}" srcOrd="1" destOrd="0" parTransId="{2854FE16-3A46-47EE-A032-1136B67EB2C8}" sibTransId="{7B5E0C86-564B-4BB8-9398-E23143C8B801}"/>
+    <dgm:cxn modelId="{F14138C1-A3B2-4AE2-A00B-7F7DE38EAA68}" srcId="{5AA90255-5B35-44C4-B702-E81F223BEFD8}" destId="{45CDA3C7-8713-4369-838A-8B5F475DA36B}" srcOrd="0" destOrd="0" parTransId="{139FABCB-F47A-4731-86FD-9DEB34D850B8}" sibTransId="{7D179423-A3B9-4F05-A55D-89D4307A11C9}"/>
     <dgm:cxn modelId="{15FE2247-216E-4F4C-80E2-242806EE9B6C}" type="presOf" srcId="{83FAD934-5D5B-40FC-B3CA-D6105DE3D322}" destId="{19EBF599-727A-47CA-B105-7B4051DFB8C7}" srcOrd="1" destOrd="0" presId="urn:microsoft.com/office/officeart/2005/8/layout/hierarchy2"/>
+    <dgm:cxn modelId="{E266D530-408C-4BE3-B088-41DD7A387490}" type="presOf" srcId="{F20EDC0B-CCE5-4D9D-9982-89A201087390}" destId="{CAE1C8E1-FF9C-459C-820F-5A372E5B5202}" srcOrd="1" destOrd="0" presId="urn:microsoft.com/office/officeart/2005/8/layout/hierarchy2"/>
+    <dgm:cxn modelId="{E74F2783-F5E8-4A97-8981-108A2E888C01}" type="presOf" srcId="{BABCE05A-4544-49DE-A70D-EBD4C2932AA1}" destId="{12FD7525-DB42-46F9-B8FD-D33568A05731}" srcOrd="1" destOrd="0" presId="urn:microsoft.com/office/officeart/2005/8/layout/hierarchy2"/>
+    <dgm:cxn modelId="{BACFA4C3-FB6C-479A-A84B-D78DC82509DF}" type="presOf" srcId="{9F4AA07C-F7C0-4EE0-B444-1A0A99B21C5A}" destId="{87E32AC2-4577-44E3-BD84-D5E3BD970540}" srcOrd="1" destOrd="0" presId="urn:microsoft.com/office/officeart/2005/8/layout/hierarchy2"/>
+    <dgm:cxn modelId="{B0303C80-7909-4F3D-B0F3-774DC9F97AE2}" type="presOf" srcId="{86643E8D-F7CB-4F7B-B35A-FF26EACC433C}" destId="{419BEB18-32F6-4B18-9238-A8818FE634FC}" srcOrd="0" destOrd="0" presId="urn:microsoft.com/office/officeart/2005/8/layout/hierarchy2"/>
+    <dgm:cxn modelId="{89DB460E-474C-462A-A7A9-CC3E36A3A65C}" type="presOf" srcId="{7BC373CD-A346-4D76-9165-35DCB418DD6B}" destId="{4E10DB54-35ED-4D9F-B388-F6C78413B8E9}" srcOrd="0" destOrd="0" presId="urn:microsoft.com/office/officeart/2005/8/layout/hierarchy2"/>
     <dgm:cxn modelId="{686041E9-CCA3-4E04-AC59-67B89D6D9837}" type="presOf" srcId="{80D7FF03-79A4-410F-8B98-6A9724B85CBA}" destId="{47ACED10-AF50-4A06-8AC5-32A97AE3B1C8}" srcOrd="0" destOrd="0" presId="urn:microsoft.com/office/officeart/2005/8/layout/hierarchy2"/>
+    <dgm:cxn modelId="{BC66E5DD-452F-4E18-A23B-E819D91C85E5}" type="presOf" srcId="{076B6350-4EE3-45E3-9904-173A771DF62A}" destId="{BE306FCD-9806-4F30-B3B1-CA273857349C}" srcOrd="0" destOrd="0" presId="urn:microsoft.com/office/officeart/2005/8/layout/hierarchy2"/>
+    <dgm:cxn modelId="{7FB55B4B-D778-485E-80DB-622F39D1A15E}" srcId="{3958656D-BDA3-48B8-B715-8A44FDE6304E}" destId="{7B2890D2-36E9-4029-898C-FC7E72272380}" srcOrd="0" destOrd="0" parTransId="{F20EDC0B-CCE5-4D9D-9982-89A201087390}" sibTransId="{0DDB3E07-6F3E-4DE7-8E05-649EA4E9106B}"/>
+    <dgm:cxn modelId="{C353768D-EED9-4E80-8091-56483B0ECF51}" srcId="{D4D9B399-9B7F-46DA-97B2-FED098F5DA6B}" destId="{C3D618C2-BF81-4220-A584-D841429B7058}" srcOrd="0" destOrd="0" parTransId="{BABCE05A-4544-49DE-A70D-EBD4C2932AA1}" sibTransId="{C88A3667-CC99-4312-8DC1-79D7EC0A2D9C}"/>
+    <dgm:cxn modelId="{F9B1644F-E249-48EB-97B5-22C2400DED34}" srcId="{D4D9B399-9B7F-46DA-97B2-FED098F5DA6B}" destId="{80D7FF03-79A4-410F-8B98-6A9724B85CBA}" srcOrd="2" destOrd="0" parTransId="{83FAD934-5D5B-40FC-B3CA-D6105DE3D322}" sibTransId="{30CB0A91-0FCE-45F8-A754-700AB3BFFDC6}"/>
+    <dgm:cxn modelId="{272824D5-A267-48F6-8072-7A2D96137693}" type="presOf" srcId="{F20EDC0B-CCE5-4D9D-9982-89A201087390}" destId="{674BA392-5914-4B78-A520-EE26D65D05C8}" srcOrd="0" destOrd="0" presId="urn:microsoft.com/office/officeart/2005/8/layout/hierarchy2"/>
+    <dgm:cxn modelId="{7E3C541B-032F-416C-A1AC-7C1BD89D5BB5}" srcId="{45CDA3C7-8713-4369-838A-8B5F475DA36B}" destId="{96FC7229-231F-4CA5-9914-6E9A83756569}" srcOrd="1" destOrd="0" parTransId="{7BC373CD-A346-4D76-9165-35DCB418DD6B}" sibTransId="{2C4CAAAA-9463-4CC1-AF37-CEDDE9349C90}"/>
+    <dgm:cxn modelId="{E248F26E-055A-440E-A89A-75812E9BF24B}" type="presOf" srcId="{50BC2FEF-90AA-4887-A217-BCE929A4632A}" destId="{9F0B1A31-63BD-41F6-82FC-F5574A92E909}" srcOrd="1" destOrd="0" presId="urn:microsoft.com/office/officeart/2005/8/layout/hierarchy2"/>
+    <dgm:cxn modelId="{F4F7C4AA-7B3E-465A-8208-2773B96AC0B2}" type="presOf" srcId="{BABCE05A-4544-49DE-A70D-EBD4C2932AA1}" destId="{B4361C68-E191-4E89-B0BD-BAD091626B5B}" srcOrd="0" destOrd="0" presId="urn:microsoft.com/office/officeart/2005/8/layout/hierarchy2"/>
+    <dgm:cxn modelId="{0CFD8AC7-C2F1-4AB4-9940-1B4E188971F7}" type="presOf" srcId="{C3D618C2-BF81-4220-A584-D841429B7058}" destId="{CA6C5886-D1D3-4819-90BD-4BAC8F1EE87D}" srcOrd="0" destOrd="0" presId="urn:microsoft.com/office/officeart/2005/8/layout/hierarchy2"/>
+    <dgm:cxn modelId="{E0597BEB-446C-4F1F-A362-7C9996414F1A}" type="presOf" srcId="{8B8178A4-03D0-4F83-88CD-9E6E781603E6}" destId="{C0C8DC8E-72DB-4A2E-A50E-DA1CA06D79E3}" srcOrd="0" destOrd="0" presId="urn:microsoft.com/office/officeart/2005/8/layout/hierarchy2"/>
+    <dgm:cxn modelId="{BD8F7D93-6112-427C-AA55-C1FFC62E5B3A}" type="presOf" srcId="{DC7A1CA0-5D34-4F3B-A580-15CFD66EA796}" destId="{368F1645-5A66-45DB-B296-C23315AB7E22}" srcOrd="0" destOrd="0" presId="urn:microsoft.com/office/officeart/2005/8/layout/hierarchy2"/>
+    <dgm:cxn modelId="{F1C38E61-44D7-45ED-B0BD-3DA2C0364E6A}" type="presOf" srcId="{96FC7229-231F-4CA5-9914-6E9A83756569}" destId="{1906A700-A645-429B-8F9F-2A4F59D4835E}" srcOrd="0" destOrd="0" presId="urn:microsoft.com/office/officeart/2005/8/layout/hierarchy2"/>
+    <dgm:cxn modelId="{5ACA9E39-DCB1-4ED5-88DA-92479161AA86}" type="presOf" srcId="{139FABCB-F47A-4731-86FD-9DEB34D850B8}" destId="{86416187-05A5-41DD-ADA2-C443892DABB2}" srcOrd="1" destOrd="0" presId="urn:microsoft.com/office/officeart/2005/8/layout/hierarchy2"/>
+    <dgm:cxn modelId="{0B7FAD6F-0AF8-4320-B958-D8DBC6864972}" type="presOf" srcId="{9F4AA07C-F7C0-4EE0-B444-1A0A99B21C5A}" destId="{EB2274FC-15F8-41B7-935B-E389FD47AFD1}" srcOrd="0" destOrd="0" presId="urn:microsoft.com/office/officeart/2005/8/layout/hierarchy2"/>
+    <dgm:cxn modelId="{363C8C05-B024-47C3-BEEC-906ECF7C30FE}" type="presOf" srcId="{139FABCB-F47A-4731-86FD-9DEB34D850B8}" destId="{AB7C6CD4-FF75-4E23-A8C3-0A2318DBB1D6}" srcOrd="0" destOrd="0" presId="urn:microsoft.com/office/officeart/2005/8/layout/hierarchy2"/>
+    <dgm:cxn modelId="{5B8F6313-D1C0-4C50-A7EC-8AF232FBA33D}" type="presOf" srcId="{753D8466-5B43-4022-9EA6-80697AD791EF}" destId="{A6341011-54EC-4E06-9306-EAF2DE56CD2C}" srcOrd="1" destOrd="0" presId="urn:microsoft.com/office/officeart/2005/8/layout/hierarchy2"/>
+    <dgm:cxn modelId="{4A089497-001C-4093-8315-18655F5F7D48}" type="presOf" srcId="{5E47499F-6F41-4F22-A420-01A675CE6103}" destId="{E11C7B6F-7180-43A5-992E-3EA5851F2391}" srcOrd="0" destOrd="0" presId="urn:microsoft.com/office/officeart/2005/8/layout/hierarchy2"/>
     <dgm:cxn modelId="{D4445B13-46F9-4298-8EF3-3D7743530902}" srcId="{D4D9B399-9B7F-46DA-97B2-FED098F5DA6B}" destId="{86643E8D-F7CB-4F7B-B35A-FF26EACC433C}" srcOrd="1" destOrd="0" parTransId="{5E47499F-6F41-4F22-A420-01A675CE6103}" sibTransId="{DB2EC02B-535E-4B00-9144-23BE3F31800E}"/>
-    <dgm:cxn modelId="{1699635D-E36F-4D39-8984-094864AEA10C}" type="presOf" srcId="{5E47499F-6F41-4F22-A420-01A675CE6103}" destId="{FB48A239-373B-4448-BD7F-C055FA9C8C48}" srcOrd="1" destOrd="0" presId="urn:microsoft.com/office/officeart/2005/8/layout/hierarchy2"/>
-    <dgm:cxn modelId="{7F4668DD-B72A-4B6A-BE0A-4454AADBBB2B}" type="presOf" srcId="{45CDA3C7-8713-4369-838A-8B5F475DA36B}" destId="{A1B1FB24-4A19-4073-B3DA-7D6FAFFD6611}" srcOrd="0" destOrd="0" presId="urn:microsoft.com/office/officeart/2005/8/layout/hierarchy2"/>
-    <dgm:cxn modelId="{C353768D-EED9-4E80-8091-56483B0ECF51}" srcId="{D4D9B399-9B7F-46DA-97B2-FED098F5DA6B}" destId="{C3D618C2-BF81-4220-A584-D841429B7058}" srcOrd="0" destOrd="0" parTransId="{BABCE05A-4544-49DE-A70D-EBD4C2932AA1}" sibTransId="{C88A3667-CC99-4312-8DC1-79D7EC0A2D9C}"/>
     <dgm:cxn modelId="{CD688725-DE90-4245-A4AA-E82D2275B325}" srcId="{45CDA3C7-8713-4369-838A-8B5F475DA36B}" destId="{DC7A1CA0-5D34-4F3B-A580-15CFD66EA796}" srcOrd="2" destOrd="0" parTransId="{753D8466-5B43-4022-9EA6-80697AD791EF}" sibTransId="{93D5BA25-8BAF-4D7D-969F-34AFD1EF368C}"/>
-    <dgm:cxn modelId="{0B7FAD6F-0AF8-4320-B958-D8DBC6864972}" type="presOf" srcId="{9F4AA07C-F7C0-4EE0-B444-1A0A99B21C5A}" destId="{EB2274FC-15F8-41B7-935B-E389FD47AFD1}" srcOrd="0" destOrd="0" presId="urn:microsoft.com/office/officeart/2005/8/layout/hierarchy2"/>
-    <dgm:cxn modelId="{7E3C541B-032F-416C-A1AC-7C1BD89D5BB5}" srcId="{45CDA3C7-8713-4369-838A-8B5F475DA36B}" destId="{96FC7229-231F-4CA5-9914-6E9A83756569}" srcOrd="1" destOrd="0" parTransId="{7BC373CD-A346-4D76-9165-35DCB418DD6B}" sibTransId="{2C4CAAAA-9463-4CC1-AF37-CEDDE9349C90}"/>
-    <dgm:cxn modelId="{BACFA4C3-FB6C-479A-A84B-D78DC82509DF}" type="presOf" srcId="{9F4AA07C-F7C0-4EE0-B444-1A0A99B21C5A}" destId="{87E32AC2-4577-44E3-BD84-D5E3BD970540}" srcOrd="1" destOrd="0" presId="urn:microsoft.com/office/officeart/2005/8/layout/hierarchy2"/>
+    <dgm:cxn modelId="{74C81BDE-B845-4AFB-8D71-D272C980AB25}" type="presOf" srcId="{7B2890D2-36E9-4029-898C-FC7E72272380}" destId="{497DB5E4-8EF3-40EA-9803-E80F51F19C35}" srcOrd="0" destOrd="0" presId="urn:microsoft.com/office/officeart/2005/8/layout/hierarchy2"/>
+    <dgm:cxn modelId="{2A9E4AA1-E9A4-4EC2-8E27-9DFCBA0B55A9}" type="presOf" srcId="{50BC2FEF-90AA-4887-A217-BCE929A4632A}" destId="{FDA47220-895B-4A69-B2BB-8BF8C016FF4B}" srcOrd="0" destOrd="0" presId="urn:microsoft.com/office/officeart/2005/8/layout/hierarchy2"/>
+    <dgm:cxn modelId="{C9ED2648-05E1-4665-AA9D-D926BCA115CE}" type="presOf" srcId="{5AA90255-5B35-44C4-B702-E81F223BEFD8}" destId="{3985982F-35AF-48B0-84C6-0C8F1D9EF2FA}" srcOrd="0" destOrd="0" presId="urn:microsoft.com/office/officeart/2005/8/layout/hierarchy2"/>
     <dgm:cxn modelId="{A51C64B0-C9CA-40C2-8ECA-BB3CE975FF1D}" type="presOf" srcId="{3958656D-BDA3-48B8-B715-8A44FDE6304E}" destId="{2AEF7D3A-FF38-45BC-9B3E-D40CCE847072}" srcOrd="0" destOrd="0" presId="urn:microsoft.com/office/officeart/2005/8/layout/hierarchy2"/>
-    <dgm:cxn modelId="{363C8C05-B024-47C3-BEEC-906ECF7C30FE}" type="presOf" srcId="{139FABCB-F47A-4731-86FD-9DEB34D850B8}" destId="{AB7C6CD4-FF75-4E23-A8C3-0A2318DBB1D6}" srcOrd="0" destOrd="0" presId="urn:microsoft.com/office/officeart/2005/8/layout/hierarchy2"/>
-    <dgm:cxn modelId="{89DB460E-474C-462A-A7A9-CC3E36A3A65C}" type="presOf" srcId="{7BC373CD-A346-4D76-9165-35DCB418DD6B}" destId="{4E10DB54-35ED-4D9F-B388-F6C78413B8E9}" srcOrd="0" destOrd="0" presId="urn:microsoft.com/office/officeart/2005/8/layout/hierarchy2"/>
+    <dgm:cxn modelId="{50506088-6875-482B-A49F-6FEB9BE46B75}" type="presOf" srcId="{83FAD934-5D5B-40FC-B3CA-D6105DE3D322}" destId="{8F195852-041E-423A-B5DF-8945941EB406}" srcOrd="0" destOrd="0" presId="urn:microsoft.com/office/officeart/2005/8/layout/hierarchy2"/>
+    <dgm:cxn modelId="{2F4DC5FE-834E-4416-8FF7-75480648FF94}" type="presOf" srcId="{D4D9B399-9B7F-46DA-97B2-FED098F5DA6B}" destId="{6E6D9CAD-33D1-4ABE-986B-53D6D631EB94}" srcOrd="0" destOrd="0" presId="urn:microsoft.com/office/officeart/2005/8/layout/hierarchy2"/>
+    <dgm:cxn modelId="{D0728DA1-D2E0-472F-B738-B3F3DA6606A5}" type="presOf" srcId="{7BC373CD-A346-4D76-9165-35DCB418DD6B}" destId="{F67B909A-A307-4E9B-9469-45A779E59A51}" srcOrd="1" destOrd="0" presId="urn:microsoft.com/office/officeart/2005/8/layout/hierarchy2"/>
     <dgm:cxn modelId="{97CD5736-54C6-4ACB-8C56-28D4F8AF533A}" srcId="{076B6350-4EE3-45E3-9904-173A771DF62A}" destId="{3958656D-BDA3-48B8-B715-8A44FDE6304E}" srcOrd="2" destOrd="0" parTransId="{6990C93A-7D15-43F9-A3BA-EF955BCEFB0F}" sibTransId="{D8D28F1D-BA72-4B54-B03D-1B8F6862319E}"/>
-    <dgm:cxn modelId="{F9B1644F-E249-48EB-97B5-22C2400DED34}" srcId="{D4D9B399-9B7F-46DA-97B2-FED098F5DA6B}" destId="{80D7FF03-79A4-410F-8B98-6A9724B85CBA}" srcOrd="2" destOrd="0" parTransId="{83FAD934-5D5B-40FC-B3CA-D6105DE3D322}" sibTransId="{30CB0A91-0FCE-45F8-A754-700AB3BFFDC6}"/>
-    <dgm:cxn modelId="{C9ED2648-05E1-4665-AA9D-D926BCA115CE}" type="presOf" srcId="{5AA90255-5B35-44C4-B702-E81F223BEFD8}" destId="{3985982F-35AF-48B0-84C6-0C8F1D9EF2FA}" srcOrd="0" destOrd="0" presId="urn:microsoft.com/office/officeart/2005/8/layout/hierarchy2"/>
-    <dgm:cxn modelId="{2F4DC5FE-834E-4416-8FF7-75480648FF94}" type="presOf" srcId="{D4D9B399-9B7F-46DA-97B2-FED098F5DA6B}" destId="{6E6D9CAD-33D1-4ABE-986B-53D6D631EB94}" srcOrd="0" destOrd="0" presId="urn:microsoft.com/office/officeart/2005/8/layout/hierarchy2"/>
-    <dgm:cxn modelId="{B0303C80-7909-4F3D-B0F3-774DC9F97AE2}" type="presOf" srcId="{86643E8D-F7CB-4F7B-B35A-FF26EACC433C}" destId="{419BEB18-32F6-4B18-9238-A8818FE634FC}" srcOrd="0" destOrd="0" presId="urn:microsoft.com/office/officeart/2005/8/layout/hierarchy2"/>
-    <dgm:cxn modelId="{F14138C1-A3B2-4AE2-A00B-7F7DE38EAA68}" srcId="{5AA90255-5B35-44C4-B702-E81F223BEFD8}" destId="{45CDA3C7-8713-4369-838A-8B5F475DA36B}" srcOrd="0" destOrd="0" parTransId="{139FABCB-F47A-4731-86FD-9DEB34D850B8}" sibTransId="{7D179423-A3B9-4F05-A55D-89D4307A11C9}"/>
-    <dgm:cxn modelId="{F1C38E61-44D7-45ED-B0BD-3DA2C0364E6A}" type="presOf" srcId="{96FC7229-231F-4CA5-9914-6E9A83756569}" destId="{1906A700-A645-429B-8F9F-2A4F59D4835E}" srcOrd="0" destOrd="0" presId="urn:microsoft.com/office/officeart/2005/8/layout/hierarchy2"/>
-    <dgm:cxn modelId="{E266D530-408C-4BE3-B088-41DD7A387490}" type="presOf" srcId="{F20EDC0B-CCE5-4D9D-9982-89A201087390}" destId="{CAE1C8E1-FF9C-459C-820F-5A372E5B5202}" srcOrd="1" destOrd="0" presId="urn:microsoft.com/office/officeart/2005/8/layout/hierarchy2"/>
-    <dgm:cxn modelId="{74C81BDE-B845-4AFB-8D71-D272C980AB25}" type="presOf" srcId="{7B2890D2-36E9-4029-898C-FC7E72272380}" destId="{497DB5E4-8EF3-40EA-9803-E80F51F19C35}" srcOrd="0" destOrd="0" presId="urn:microsoft.com/office/officeart/2005/8/layout/hierarchy2"/>
-    <dgm:cxn modelId="{272824D5-A267-48F6-8072-7A2D96137693}" type="presOf" srcId="{F20EDC0B-CCE5-4D9D-9982-89A201087390}" destId="{674BA392-5914-4B78-A520-EE26D65D05C8}" srcOrd="0" destOrd="0" presId="urn:microsoft.com/office/officeart/2005/8/layout/hierarchy2"/>
-    <dgm:cxn modelId="{FB0BEAEA-19A0-4622-804C-A8CB93F52049}" type="presOf" srcId="{B503AF60-5EB5-4190-8EFC-246E35833849}" destId="{F53448B5-447F-4F1A-81C6-1F0D19E192DD}" srcOrd="0" destOrd="0" presId="urn:microsoft.com/office/officeart/2005/8/layout/hierarchy2"/>
-    <dgm:cxn modelId="{2A9E4AA1-E9A4-4EC2-8E27-9DFCBA0B55A9}" type="presOf" srcId="{50BC2FEF-90AA-4887-A217-BCE929A4632A}" destId="{FDA47220-895B-4A69-B2BB-8BF8C016FF4B}" srcOrd="0" destOrd="0" presId="urn:microsoft.com/office/officeart/2005/8/layout/hierarchy2"/>
-    <dgm:cxn modelId="{7FB55B4B-D778-485E-80DB-622F39D1A15E}" srcId="{3958656D-BDA3-48B8-B715-8A44FDE6304E}" destId="{7B2890D2-36E9-4029-898C-FC7E72272380}" srcOrd="0" destOrd="0" parTransId="{F20EDC0B-CCE5-4D9D-9982-89A201087390}" sibTransId="{0DDB3E07-6F3E-4DE7-8E05-649EA4E9106B}"/>
-    <dgm:cxn modelId="{BD8F7D93-6112-427C-AA55-C1FFC62E5B3A}" type="presOf" srcId="{DC7A1CA0-5D34-4F3B-A580-15CFD66EA796}" destId="{368F1645-5A66-45DB-B296-C23315AB7E22}" srcOrd="0" destOrd="0" presId="urn:microsoft.com/office/officeart/2005/8/layout/hierarchy2"/>
-    <dgm:cxn modelId="{5ACA9E39-DCB1-4ED5-88DA-92479161AA86}" type="presOf" srcId="{139FABCB-F47A-4731-86FD-9DEB34D850B8}" destId="{86416187-05A5-41DD-ADA2-C443892DABB2}" srcOrd="1" destOrd="0" presId="urn:microsoft.com/office/officeart/2005/8/layout/hierarchy2"/>
-    <dgm:cxn modelId="{50506088-6875-482B-A49F-6FEB9BE46B75}" type="presOf" srcId="{83FAD934-5D5B-40FC-B3CA-D6105DE3D322}" destId="{8F195852-041E-423A-B5DF-8945941EB406}" srcOrd="0" destOrd="0" presId="urn:microsoft.com/office/officeart/2005/8/layout/hierarchy2"/>
-    <dgm:cxn modelId="{D0728DA1-D2E0-472F-B738-B3F3DA6606A5}" type="presOf" srcId="{7BC373CD-A346-4D76-9165-35DCB418DD6B}" destId="{F67B909A-A307-4E9B-9469-45A779E59A51}" srcOrd="1" destOrd="0" presId="urn:microsoft.com/office/officeart/2005/8/layout/hierarchy2"/>
-    <dgm:cxn modelId="{32ABE36F-B84E-48F4-BC67-8F5D825C7F85}" srcId="{076B6350-4EE3-45E3-9904-173A771DF62A}" destId="{D4D9B399-9B7F-46DA-97B2-FED098F5DA6B}" srcOrd="0" destOrd="0" parTransId="{E6A38AA6-80D6-4020-A52C-B824CD5FBB0F}" sibTransId="{48A5178F-146C-4A23-8FF2-2E99B30882F8}"/>
-    <dgm:cxn modelId="{4A089497-001C-4093-8315-18655F5F7D48}" type="presOf" srcId="{5E47499F-6F41-4F22-A420-01A675CE6103}" destId="{E11C7B6F-7180-43A5-992E-3EA5851F2391}" srcOrd="0" destOrd="0" presId="urn:microsoft.com/office/officeart/2005/8/layout/hierarchy2"/>
-    <dgm:cxn modelId="{BC66E5DD-452F-4E18-A23B-E819D91C85E5}" type="presOf" srcId="{076B6350-4EE3-45E3-9904-173A771DF62A}" destId="{BE306FCD-9806-4F30-B3B1-CA273857349C}" srcOrd="0" destOrd="0" presId="urn:microsoft.com/office/officeart/2005/8/layout/hierarchy2"/>
-    <dgm:cxn modelId="{E0597BEB-446C-4F1F-A362-7C9996414F1A}" type="presOf" srcId="{8B8178A4-03D0-4F83-88CD-9E6E781603E6}" destId="{C0C8DC8E-72DB-4A2E-A50E-DA1CA06D79E3}" srcOrd="0" destOrd="0" presId="urn:microsoft.com/office/officeart/2005/8/layout/hierarchy2"/>
-    <dgm:cxn modelId="{4CE301CD-89A8-41A8-9F17-DEC7FF5575CF}" srcId="{076B6350-4EE3-45E3-9904-173A771DF62A}" destId="{5AA90255-5B35-44C4-B702-E81F223BEFD8}" srcOrd="1" destOrd="0" parTransId="{2854FE16-3A46-47EE-A032-1136B67EB2C8}" sibTransId="{7B5E0C86-564B-4BB8-9398-E23143C8B801}"/>
-    <dgm:cxn modelId="{F4F7C4AA-7B3E-465A-8208-2773B96AC0B2}" type="presOf" srcId="{BABCE05A-4544-49DE-A70D-EBD4C2932AA1}" destId="{B4361C68-E191-4E89-B0BD-BAD091626B5B}" srcOrd="0" destOrd="0" presId="urn:microsoft.com/office/officeart/2005/8/layout/hierarchy2"/>
-    <dgm:cxn modelId="{A80A4F65-7375-4E8E-9CED-0483DD45593D}" srcId="{3958656D-BDA3-48B8-B715-8A44FDE6304E}" destId="{B503AF60-5EB5-4190-8EFC-246E35833849}" srcOrd="1" destOrd="0" parTransId="{9F4AA07C-F7C0-4EE0-B444-1A0A99B21C5A}" sibTransId="{97EEA01A-8995-4136-9B0E-B8636C2DDA04}"/>
-    <dgm:cxn modelId="{0CFD8AC7-C2F1-4AB4-9940-1B4E188971F7}" type="presOf" srcId="{C3D618C2-BF81-4220-A584-D841429B7058}" destId="{CA6C5886-D1D3-4819-90BD-4BAC8F1EE87D}" srcOrd="0" destOrd="0" presId="urn:microsoft.com/office/officeart/2005/8/layout/hierarchy2"/>
-    <dgm:cxn modelId="{E74F2783-F5E8-4A97-8981-108A2E888C01}" type="presOf" srcId="{BABCE05A-4544-49DE-A70D-EBD4C2932AA1}" destId="{12FD7525-DB42-46F9-B8FD-D33568A05731}" srcOrd="1" destOrd="0" presId="urn:microsoft.com/office/officeart/2005/8/layout/hierarchy2"/>
-    <dgm:cxn modelId="{96C6A9B5-7C0D-453A-8D3D-838B1E47CC7C}" srcId="{45CDA3C7-8713-4369-838A-8B5F475DA36B}" destId="{8B8178A4-03D0-4F83-88CD-9E6E781603E6}" srcOrd="0" destOrd="0" parTransId="{50BC2FEF-90AA-4887-A217-BCE929A4632A}" sibTransId="{0B865DCC-B624-40ED-970E-B677A52C4467}"/>
-    <dgm:cxn modelId="{E248F26E-055A-440E-A89A-75812E9BF24B}" type="presOf" srcId="{50BC2FEF-90AA-4887-A217-BCE929A4632A}" destId="{9F0B1A31-63BD-41F6-82FC-F5574A92E909}" srcOrd="1" destOrd="0" presId="urn:microsoft.com/office/officeart/2005/8/layout/hierarchy2"/>
-    <dgm:cxn modelId="{5B8F6313-D1C0-4C50-A7EC-8AF232FBA33D}" type="presOf" srcId="{753D8466-5B43-4022-9EA6-80697AD791EF}" destId="{A6341011-54EC-4E06-9306-EAF2DE56CD2C}" srcOrd="1" destOrd="0" presId="urn:microsoft.com/office/officeart/2005/8/layout/hierarchy2"/>
     <dgm:cxn modelId="{A2B289CF-BFED-4081-BB71-BEB4F2ACF81B}" type="presParOf" srcId="{BE306FCD-9806-4F30-B3B1-CA273857349C}" destId="{BC89B9CD-5E6C-4475-ADF6-F7C2D7A5A353}" srcOrd="0" destOrd="0" presId="urn:microsoft.com/office/officeart/2005/8/layout/hierarchy2"/>
     <dgm:cxn modelId="{362104E3-6470-4626-811B-C1E4021157D7}" type="presParOf" srcId="{BC89B9CD-5E6C-4475-ADF6-F7C2D7A5A353}" destId="{6E6D9CAD-33D1-4ABE-986B-53D6D631EB94}" srcOrd="0" destOrd="0" presId="urn:microsoft.com/office/officeart/2005/8/layout/hierarchy2"/>
     <dgm:cxn modelId="{9531CBCA-3C02-4478-9FB1-192978C08E23}" type="presParOf" srcId="{BC89B9CD-5E6C-4475-ADF6-F7C2D7A5A353}" destId="{47C7FA5F-116D-41D5-BE1E-63389D526519}" srcOrd="1" destOrd="0" presId="urn:microsoft.com/office/officeart/2005/8/layout/hierarchy2"/>
@@ -27476,7 +26615,7 @@
 </file>
 
 <file path=customXml/itemProps3.xml><?xml version="1.0" encoding="utf-8"?>
-<ds:datastoreItem xmlns:ds="http://schemas.openxmlformats.org/officeDocument/2006/customXml" ds:itemID="{C19C2AB3-8882-4E22-8C7C-192EBAE6CE82}">
+<ds:datastoreItem xmlns:ds="http://schemas.openxmlformats.org/officeDocument/2006/customXml" ds:itemID="{956975E5-A614-44E6-8F7F-C7D22DDD57E9}">
   <ds:schemaRefs>
     <ds:schemaRef ds:uri="http://schemas.openxmlformats.org/officeDocument/2006/bibliography"/>
   </ds:schemaRefs>

</xml_diff>